<commit_message>
Compiled sequence diagrams into one document
</commit_message>
<xml_diff>
--- a/Documentation/Assignment2/Use Case and Sequence Diagram.docx
+++ b/Documentation/Assignment2/Use Case and Sequence Diagram.docx
@@ -7,22 +7,56 @@
         <w:tabs>
           <w:tab w:val="left" w:pos="8745"/>
         </w:tabs>
+        <w:rPr>
+          <w:sz w:val="18"/>
+          <w:szCs w:val="18"/>
+        </w:rPr>
       </w:pPr>
       <w:r>
         <w:rPr>
           <w:b/>
-        </w:rPr>
-        <w:t>Use Case 1: Creating a Room</w:t>
+          <w:sz w:val="18"/>
+          <w:szCs w:val="18"/>
+        </w:rPr>
+        <w:t xml:space="preserve">Use Case 1: Creating a </w:t>
       </w:r>
       <w:r>
         <w:rPr>
           <w:b/>
+          <w:sz w:val="18"/>
+          <w:szCs w:val="18"/>
+        </w:rPr>
+        <w:t>R</w:t>
+      </w:r>
+      <w:r>
+        <w:rPr>
+          <w:b/>
+          <w:sz w:val="18"/>
+          <w:szCs w:val="18"/>
+        </w:rPr>
+        <w:t>oom</w:t>
+      </w:r>
+      <w:r>
+        <w:rPr>
+          <w:b/>
+          <w:sz w:val="18"/>
+          <w:szCs w:val="18"/>
         </w:rPr>
         <w:tab/>
       </w:r>
     </w:p>
     <w:p>
-      <w:r>
+      <w:pPr>
+        <w:rPr>
+          <w:sz w:val="18"/>
+          <w:szCs w:val="18"/>
+        </w:rPr>
+      </w:pPr>
+      <w:r>
+        <w:rPr>
+          <w:sz w:val="18"/>
+          <w:szCs w:val="18"/>
+        </w:rPr>
         <w:t xml:space="preserve">Primary Actor: </w:t>
       </w:r>
     </w:p>
@@ -34,13 +68,31 @@
         </w:numPr>
         <w:ind w:hanging="360"/>
         <w:contextualSpacing/>
-      </w:pPr>
-      <w:r>
+        <w:rPr>
+          <w:sz w:val="18"/>
+          <w:szCs w:val="18"/>
+        </w:rPr>
+      </w:pPr>
+      <w:r>
+        <w:rPr>
+          <w:sz w:val="18"/>
+          <w:szCs w:val="18"/>
+        </w:rPr>
         <w:t>User</w:t>
       </w:r>
     </w:p>
     <w:p>
-      <w:r>
+      <w:pPr>
+        <w:rPr>
+          <w:sz w:val="18"/>
+          <w:szCs w:val="18"/>
+        </w:rPr>
+      </w:pPr>
+      <w:r>
+        <w:rPr>
+          <w:sz w:val="18"/>
+          <w:szCs w:val="18"/>
+        </w:rPr>
         <w:t xml:space="preserve">Stakeholders and Interests: </w:t>
       </w:r>
     </w:p>
@@ -52,13 +104,31 @@
         </w:numPr>
         <w:ind w:hanging="360"/>
         <w:contextualSpacing/>
-      </w:pPr>
-      <w:r>
+        <w:rPr>
+          <w:sz w:val="18"/>
+          <w:szCs w:val="18"/>
+        </w:rPr>
+      </w:pPr>
+      <w:r>
+        <w:rPr>
+          <w:sz w:val="18"/>
+          <w:szCs w:val="18"/>
+        </w:rPr>
         <w:t>User wanting to create a room</w:t>
       </w:r>
     </w:p>
     <w:p>
-      <w:r>
+      <w:pPr>
+        <w:rPr>
+          <w:sz w:val="18"/>
+          <w:szCs w:val="18"/>
+        </w:rPr>
+      </w:pPr>
+      <w:r>
+        <w:rPr>
+          <w:sz w:val="18"/>
+          <w:szCs w:val="18"/>
+        </w:rPr>
         <w:t>Preconditions:</w:t>
       </w:r>
     </w:p>
@@ -70,13 +140,31 @@
         </w:numPr>
         <w:ind w:hanging="360"/>
         <w:contextualSpacing/>
-      </w:pPr>
-      <w:r>
+        <w:rPr>
+          <w:sz w:val="18"/>
+          <w:szCs w:val="18"/>
+        </w:rPr>
+      </w:pPr>
+      <w:r>
+        <w:rPr>
+          <w:sz w:val="18"/>
+          <w:szCs w:val="18"/>
+        </w:rPr>
         <w:t>User is logged in</w:t>
       </w:r>
     </w:p>
     <w:p>
-      <w:r>
+      <w:pPr>
+        <w:rPr>
+          <w:sz w:val="18"/>
+          <w:szCs w:val="18"/>
+        </w:rPr>
+      </w:pPr>
+      <w:r>
+        <w:rPr>
+          <w:sz w:val="18"/>
+          <w:szCs w:val="18"/>
+        </w:rPr>
         <w:t xml:space="preserve">Success Guarantee: </w:t>
       </w:r>
     </w:p>
@@ -88,8 +176,16 @@
         </w:numPr>
         <w:ind w:hanging="360"/>
         <w:contextualSpacing/>
-      </w:pPr>
-      <w:r>
+        <w:rPr>
+          <w:sz w:val="18"/>
+          <w:szCs w:val="18"/>
+        </w:rPr>
+      </w:pPr>
+      <w:r>
+        <w:rPr>
+          <w:sz w:val="18"/>
+          <w:szCs w:val="18"/>
+        </w:rPr>
         <w:t>Room is created with configuration specified by the user</w:t>
       </w:r>
     </w:p>
@@ -101,17 +197,33 @@
         </w:numPr>
         <w:ind w:hanging="360"/>
         <w:contextualSpacing/>
-      </w:pPr>
-      <w:r>
+        <w:rPr>
+          <w:sz w:val="18"/>
+          <w:szCs w:val="18"/>
+        </w:rPr>
+      </w:pPr>
+      <w:r>
+        <w:rPr>
+          <w:sz w:val="18"/>
+          <w:szCs w:val="18"/>
+        </w:rPr>
         <w:t>User has host privileges in the room</w:t>
       </w:r>
     </w:p>
     <w:p>
-      <w:r>
+      <w:pPr>
+        <w:rPr>
+          <w:sz w:val="18"/>
+          <w:szCs w:val="18"/>
+        </w:rPr>
+      </w:pPr>
+      <w:r>
+        <w:rPr>
+          <w:sz w:val="18"/>
+          <w:szCs w:val="18"/>
+        </w:rPr>
         <w:t>Main Success Scenario:</w:t>
       </w:r>
-      <w:bookmarkStart w:id="0" w:name="_GoBack"/>
-      <w:bookmarkEnd w:id="0"/>
     </w:p>
     <w:p>
       <w:pPr>
@@ -121,8 +233,16 @@
         </w:numPr>
         <w:ind w:hanging="360"/>
         <w:contextualSpacing/>
-      </w:pPr>
-      <w:r>
+        <w:rPr>
+          <w:sz w:val="18"/>
+          <w:szCs w:val="18"/>
+        </w:rPr>
+      </w:pPr>
+      <w:r>
+        <w:rPr>
+          <w:sz w:val="18"/>
+          <w:szCs w:val="18"/>
+        </w:rPr>
         <w:t>User clicks create room button</w:t>
       </w:r>
     </w:p>
@@ -134,8 +254,16 @@
         </w:numPr>
         <w:ind w:hanging="360"/>
         <w:contextualSpacing/>
-      </w:pPr>
-      <w:r>
+        <w:rPr>
+          <w:sz w:val="18"/>
+          <w:szCs w:val="18"/>
+        </w:rPr>
+      </w:pPr>
+      <w:r>
+        <w:rPr>
+          <w:sz w:val="18"/>
+          <w:szCs w:val="18"/>
+        </w:rPr>
         <w:t>User prompted with configuration details</w:t>
       </w:r>
     </w:p>
@@ -147,8 +275,16 @@
         </w:numPr>
         <w:ind w:hanging="360"/>
         <w:contextualSpacing/>
-      </w:pPr>
-      <w:r>
+        <w:rPr>
+          <w:sz w:val="18"/>
+          <w:szCs w:val="18"/>
+        </w:rPr>
+      </w:pPr>
+      <w:r>
+        <w:rPr>
+          <w:sz w:val="18"/>
+          <w:szCs w:val="18"/>
+        </w:rPr>
         <w:t>User selects desired configuration settings and accepts</w:t>
       </w:r>
     </w:p>
@@ -160,8 +296,16 @@
         </w:numPr>
         <w:ind w:hanging="360"/>
         <w:contextualSpacing/>
-      </w:pPr>
-      <w:r>
+        <w:rPr>
+          <w:sz w:val="18"/>
+          <w:szCs w:val="18"/>
+        </w:rPr>
+      </w:pPr>
+      <w:r>
+        <w:rPr>
+          <w:sz w:val="18"/>
+          <w:szCs w:val="18"/>
+        </w:rPr>
         <w:t>System creates new room with user selected configurations</w:t>
       </w:r>
     </w:p>
@@ -173,18 +317,46 @@
         </w:numPr>
         <w:ind w:hanging="360"/>
         <w:contextualSpacing/>
-      </w:pPr>
-      <w:r>
+        <w:rPr>
+          <w:sz w:val="18"/>
+          <w:szCs w:val="18"/>
+        </w:rPr>
+      </w:pPr>
+      <w:r>
+        <w:rPr>
+          <w:sz w:val="18"/>
+          <w:szCs w:val="18"/>
+        </w:rPr>
         <w:t>User is greeted with the room screen</w:t>
       </w:r>
     </w:p>
     <w:p>
-      <w:r>
+      <w:pPr>
+        <w:rPr>
+          <w:sz w:val="18"/>
+          <w:szCs w:val="18"/>
+        </w:rPr>
+      </w:pPr>
+      <w:r>
+        <w:rPr>
+          <w:sz w:val="18"/>
+          <w:szCs w:val="18"/>
+        </w:rPr>
         <w:t>Extensions:</w:t>
       </w:r>
     </w:p>
     <w:p>
-      <w:r>
+      <w:pPr>
+        <w:rPr>
+          <w:sz w:val="18"/>
+          <w:szCs w:val="18"/>
+        </w:rPr>
+      </w:pPr>
+      <w:r>
+        <w:rPr>
+          <w:sz w:val="18"/>
+          <w:szCs w:val="18"/>
+        </w:rPr>
         <w:t xml:space="preserve">     3.    User fails to give proper specifications</w:t>
       </w:r>
     </w:p>
@@ -196,8 +368,16 @@
         </w:numPr>
         <w:ind w:hanging="360"/>
         <w:contextualSpacing/>
-      </w:pPr>
-      <w:r>
+        <w:rPr>
+          <w:sz w:val="18"/>
+          <w:szCs w:val="18"/>
+        </w:rPr>
+      </w:pPr>
+      <w:r>
+        <w:rPr>
+          <w:sz w:val="18"/>
+          <w:szCs w:val="18"/>
+        </w:rPr>
         <w:t>System notifies user about error</w:t>
       </w:r>
     </w:p>
@@ -209,13 +389,31 @@
         </w:numPr>
         <w:ind w:hanging="360"/>
         <w:contextualSpacing/>
-      </w:pPr>
-      <w:r>
+        <w:rPr>
+          <w:sz w:val="18"/>
+          <w:szCs w:val="18"/>
+        </w:rPr>
+      </w:pPr>
+      <w:r>
+        <w:rPr>
+          <w:sz w:val="18"/>
+          <w:szCs w:val="18"/>
+        </w:rPr>
         <w:t>User fixes error</w:t>
       </w:r>
     </w:p>
     <w:p>
-      <w:r>
+      <w:pPr>
+        <w:rPr>
+          <w:sz w:val="18"/>
+          <w:szCs w:val="18"/>
+        </w:rPr>
+      </w:pPr>
+      <w:r>
+        <w:rPr>
+          <w:sz w:val="18"/>
+          <w:szCs w:val="18"/>
+        </w:rPr>
         <w:t xml:space="preserve">Special Requirements: </w:t>
       </w:r>
     </w:p>
@@ -227,18 +425,40 @@
         </w:numPr>
         <w:ind w:hanging="360"/>
         <w:contextualSpacing/>
-      </w:pPr>
-      <w:r>
+        <w:rPr>
+          <w:sz w:val="18"/>
+          <w:szCs w:val="18"/>
+        </w:rPr>
+      </w:pPr>
+      <w:r>
+        <w:rPr>
+          <w:sz w:val="18"/>
+          <w:szCs w:val="18"/>
+        </w:rPr>
         <w:t xml:space="preserve">Room should be created within 2,000 </w:t>
       </w:r>
       <w:proofErr w:type="spellStart"/>
       <w:r>
+        <w:rPr>
+          <w:sz w:val="18"/>
+          <w:szCs w:val="18"/>
+        </w:rPr>
         <w:t>ms</w:t>
       </w:r>
       <w:proofErr w:type="spellEnd"/>
     </w:p>
     <w:p>
-      <w:r>
+      <w:pPr>
+        <w:rPr>
+          <w:sz w:val="18"/>
+          <w:szCs w:val="18"/>
+        </w:rPr>
+      </w:pPr>
+      <w:r>
+        <w:rPr>
+          <w:sz w:val="18"/>
+          <w:szCs w:val="18"/>
+        </w:rPr>
         <w:t xml:space="preserve">Technology and Data Variation: </w:t>
       </w:r>
     </w:p>
@@ -249,13 +469,31 @@
           <w:ilvl w:val="0"/>
           <w:numId w:val="8"/>
         </w:numPr>
-      </w:pPr>
-      <w:r>
+        <w:rPr>
+          <w:sz w:val="18"/>
+          <w:szCs w:val="18"/>
+        </w:rPr>
+      </w:pPr>
+      <w:r>
+        <w:rPr>
+          <w:sz w:val="18"/>
+          <w:szCs w:val="18"/>
+        </w:rPr>
         <w:t>None</w:t>
       </w:r>
     </w:p>
     <w:p>
-      <w:r>
+      <w:pPr>
+        <w:rPr>
+          <w:sz w:val="18"/>
+          <w:szCs w:val="18"/>
+        </w:rPr>
+      </w:pPr>
+      <w:r>
+        <w:rPr>
+          <w:sz w:val="18"/>
+          <w:szCs w:val="18"/>
+        </w:rPr>
         <w:t>List Frequency of Occurrence:</w:t>
       </w:r>
     </w:p>
@@ -266,23 +504,62 @@
           <w:ilvl w:val="0"/>
           <w:numId w:val="8"/>
         </w:numPr>
-      </w:pPr>
-      <w:r>
+        <w:rPr>
+          <w:sz w:val="18"/>
+          <w:szCs w:val="18"/>
+        </w:rPr>
+      </w:pPr>
+      <w:r>
+        <w:rPr>
+          <w:sz w:val="18"/>
+          <w:szCs w:val="18"/>
+        </w:rPr>
         <w:t>Whenever a user wants to create a room</w:t>
       </w:r>
     </w:p>
-    <w:p/>
-    <w:p/>
-    <w:p>
+    <w:p>
+      <w:pPr>
+        <w:rPr>
+          <w:sz w:val="18"/>
+          <w:szCs w:val="18"/>
+        </w:rPr>
+      </w:pPr>
+    </w:p>
+    <w:p>
+      <w:pPr>
+        <w:rPr>
+          <w:sz w:val="18"/>
+          <w:szCs w:val="18"/>
+        </w:rPr>
+      </w:pPr>
+    </w:p>
+    <w:p>
+      <w:pPr>
+        <w:rPr>
+          <w:sz w:val="18"/>
+          <w:szCs w:val="18"/>
+        </w:rPr>
+      </w:pPr>
+    </w:p>
+    <w:p>
+      <w:pPr>
+        <w:spacing w:after="160" w:line="259" w:lineRule="auto"/>
+        <w:rPr>
+          <w:sz w:val="18"/>
+          <w:szCs w:val="18"/>
+        </w:rPr>
+      </w:pPr>
       <w:r>
         <w:rPr>
           <w:noProof/>
+          <w:sz w:val="18"/>
+          <w:szCs w:val="18"/>
         </w:rPr>
         <w:drawing>
-          <wp:inline distT="0" distB="0" distL="0" distR="0" wp14:anchorId="5EC54EF6" wp14:editId="527315AC">
-            <wp:extent cx="3762375" cy="5236556"/>
+          <wp:inline distT="0" distB="0" distL="0" distR="0">
+            <wp:extent cx="3886200" cy="5391785"/>
             <wp:effectExtent l="0" t="0" r="0" b="0"/>
-            <wp:docPr id="2" name="Picture 2"/>
+            <wp:docPr id="1" name="Picture 1"/>
             <wp:cNvGraphicFramePr>
               <a:graphicFrameLocks xmlns:a="http://schemas.openxmlformats.org/drawingml/2006/main" noChangeAspect="1"/>
             </wp:cNvGraphicFramePr>
@@ -290,11 +567,11 @@
               <a:graphicData uri="http://schemas.openxmlformats.org/drawingml/2006/picture">
                 <pic:pic xmlns:pic="http://schemas.openxmlformats.org/drawingml/2006/picture">
                   <pic:nvPicPr>
-                    <pic:cNvPr id="2" name="SequenceDiagram.png"/>
+                    <pic:cNvPr id="1" name="SequenceDiagram.png"/>
                     <pic:cNvPicPr/>
                   </pic:nvPicPr>
                   <pic:blipFill>
-                    <a:blip r:embed="rId5">
+                    <a:blip r:embed="rId6">
                       <a:extLst>
                         <a:ext uri="{28A0092B-C50C-407E-A947-70E740481C1C}">
                           <a14:useLocalDpi xmlns:a14="http://schemas.microsoft.com/office/drawing/2010/main" val="0"/>
@@ -308,7 +585,7 @@
                   <pic:spPr>
                     <a:xfrm>
                       <a:off x="0" y="0"/>
-                      <a:ext cx="3787937" cy="5272134"/>
+                      <a:ext cx="3886200" cy="5391785"/>
                     </a:xfrm>
                     <a:prstGeom prst="rect">
                       <a:avLst/>
@@ -320,6 +597,1540 @@
           </wp:inline>
         </w:drawing>
       </w:r>
+      <w:r>
+        <w:rPr>
+          <w:sz w:val="18"/>
+          <w:szCs w:val="18"/>
+        </w:rPr>
+        <w:br w:type="page"/>
+      </w:r>
+    </w:p>
+    <w:p>
+      <w:pPr>
+        <w:rPr>
+          <w:sz w:val="18"/>
+          <w:szCs w:val="18"/>
+        </w:rPr>
+      </w:pPr>
+      <w:r>
+        <w:rPr>
+          <w:b/>
+          <w:sz w:val="18"/>
+          <w:szCs w:val="18"/>
+        </w:rPr>
+        <w:lastRenderedPageBreak/>
+        <w:t>Use Case 2: Joining a Room</w:t>
+      </w:r>
+    </w:p>
+    <w:p>
+      <w:pPr>
+        <w:rPr>
+          <w:sz w:val="18"/>
+          <w:szCs w:val="18"/>
+        </w:rPr>
+      </w:pPr>
+      <w:r>
+        <w:rPr>
+          <w:sz w:val="18"/>
+          <w:szCs w:val="18"/>
+        </w:rPr>
+        <w:t xml:space="preserve">Primary Actor: </w:t>
+      </w:r>
+    </w:p>
+    <w:p>
+      <w:pPr>
+        <w:numPr>
+          <w:ilvl w:val="0"/>
+          <w:numId w:val="2"/>
+        </w:numPr>
+        <w:ind w:hanging="360"/>
+        <w:contextualSpacing/>
+        <w:rPr>
+          <w:sz w:val="18"/>
+          <w:szCs w:val="18"/>
+        </w:rPr>
+      </w:pPr>
+      <w:r>
+        <w:rPr>
+          <w:sz w:val="18"/>
+          <w:szCs w:val="18"/>
+        </w:rPr>
+        <w:t>User</w:t>
+      </w:r>
+    </w:p>
+    <w:p>
+      <w:pPr>
+        <w:rPr>
+          <w:sz w:val="18"/>
+          <w:szCs w:val="18"/>
+        </w:rPr>
+      </w:pPr>
+      <w:r>
+        <w:rPr>
+          <w:sz w:val="18"/>
+          <w:szCs w:val="18"/>
+        </w:rPr>
+        <w:t xml:space="preserve">Stakeholders and Interests: </w:t>
+      </w:r>
+    </w:p>
+    <w:p>
+      <w:pPr>
+        <w:numPr>
+          <w:ilvl w:val="0"/>
+          <w:numId w:val="4"/>
+        </w:numPr>
+        <w:ind w:hanging="360"/>
+        <w:contextualSpacing/>
+        <w:rPr>
+          <w:sz w:val="18"/>
+          <w:szCs w:val="18"/>
+        </w:rPr>
+      </w:pPr>
+      <w:r>
+        <w:rPr>
+          <w:sz w:val="18"/>
+          <w:szCs w:val="18"/>
+        </w:rPr>
+        <w:t>User wanting to join a room</w:t>
+      </w:r>
+    </w:p>
+    <w:p>
+      <w:pPr>
+        <w:rPr>
+          <w:sz w:val="18"/>
+          <w:szCs w:val="18"/>
+        </w:rPr>
+      </w:pPr>
+      <w:r>
+        <w:rPr>
+          <w:sz w:val="18"/>
+          <w:szCs w:val="18"/>
+        </w:rPr>
+        <w:t>Preconditions:</w:t>
+      </w:r>
+    </w:p>
+    <w:p>
+      <w:pPr>
+        <w:numPr>
+          <w:ilvl w:val="0"/>
+          <w:numId w:val="1"/>
+        </w:numPr>
+        <w:ind w:hanging="360"/>
+        <w:contextualSpacing/>
+        <w:rPr>
+          <w:sz w:val="18"/>
+          <w:szCs w:val="18"/>
+        </w:rPr>
+      </w:pPr>
+      <w:r>
+        <w:rPr>
+          <w:sz w:val="18"/>
+          <w:szCs w:val="18"/>
+        </w:rPr>
+        <w:t>User is logged in</w:t>
+      </w:r>
+    </w:p>
+    <w:p>
+      <w:pPr>
+        <w:numPr>
+          <w:ilvl w:val="0"/>
+          <w:numId w:val="1"/>
+        </w:numPr>
+        <w:ind w:hanging="360"/>
+        <w:contextualSpacing/>
+        <w:rPr>
+          <w:sz w:val="18"/>
+          <w:szCs w:val="18"/>
+        </w:rPr>
+      </w:pPr>
+      <w:r>
+        <w:rPr>
+          <w:sz w:val="18"/>
+          <w:szCs w:val="18"/>
+        </w:rPr>
+        <w:t>At least one room exists</w:t>
+      </w:r>
+    </w:p>
+    <w:p>
+      <w:pPr>
+        <w:rPr>
+          <w:sz w:val="18"/>
+          <w:szCs w:val="18"/>
+        </w:rPr>
+      </w:pPr>
+      <w:r>
+        <w:rPr>
+          <w:sz w:val="18"/>
+          <w:szCs w:val="18"/>
+        </w:rPr>
+        <w:t xml:space="preserve">Success Guarantee: </w:t>
+      </w:r>
+    </w:p>
+    <w:p>
+      <w:pPr>
+        <w:numPr>
+          <w:ilvl w:val="0"/>
+          <w:numId w:val="7"/>
+        </w:numPr>
+        <w:ind w:hanging="360"/>
+        <w:contextualSpacing/>
+        <w:rPr>
+          <w:sz w:val="18"/>
+          <w:szCs w:val="18"/>
+        </w:rPr>
+      </w:pPr>
+      <w:r>
+        <w:rPr>
+          <w:sz w:val="18"/>
+          <w:szCs w:val="18"/>
+        </w:rPr>
+        <w:t>User joins the chosen room successfully</w:t>
+      </w:r>
+    </w:p>
+    <w:p>
+      <w:pPr>
+        <w:numPr>
+          <w:ilvl w:val="0"/>
+          <w:numId w:val="7"/>
+        </w:numPr>
+        <w:ind w:hanging="360"/>
+        <w:contextualSpacing/>
+        <w:rPr>
+          <w:sz w:val="18"/>
+          <w:szCs w:val="18"/>
+        </w:rPr>
+      </w:pPr>
+      <w:r>
+        <w:rPr>
+          <w:sz w:val="18"/>
+          <w:szCs w:val="18"/>
+        </w:rPr>
+        <w:t>User is granted user permissions only</w:t>
+      </w:r>
+    </w:p>
+    <w:p>
+      <w:pPr>
+        <w:rPr>
+          <w:sz w:val="18"/>
+          <w:szCs w:val="18"/>
+        </w:rPr>
+      </w:pPr>
+      <w:r>
+        <w:rPr>
+          <w:sz w:val="18"/>
+          <w:szCs w:val="18"/>
+        </w:rPr>
+        <w:t>Main Success Scenario:</w:t>
+      </w:r>
+    </w:p>
+    <w:p>
+      <w:pPr>
+        <w:numPr>
+          <w:ilvl w:val="0"/>
+          <w:numId w:val="12"/>
+        </w:numPr>
+        <w:ind w:hanging="360"/>
+        <w:contextualSpacing/>
+        <w:rPr>
+          <w:sz w:val="18"/>
+          <w:szCs w:val="18"/>
+        </w:rPr>
+      </w:pPr>
+      <w:r>
+        <w:rPr>
+          <w:sz w:val="18"/>
+          <w:szCs w:val="18"/>
+        </w:rPr>
+        <w:t>User searches for intended room</w:t>
+      </w:r>
+    </w:p>
+    <w:p>
+      <w:pPr>
+        <w:numPr>
+          <w:ilvl w:val="0"/>
+          <w:numId w:val="12"/>
+        </w:numPr>
+        <w:ind w:hanging="360"/>
+        <w:contextualSpacing/>
+        <w:rPr>
+          <w:sz w:val="18"/>
+          <w:szCs w:val="18"/>
+        </w:rPr>
+      </w:pPr>
+      <w:r>
+        <w:rPr>
+          <w:sz w:val="18"/>
+          <w:szCs w:val="18"/>
+        </w:rPr>
+        <w:t>User clicks intended room</w:t>
+      </w:r>
+    </w:p>
+    <w:p>
+      <w:pPr>
+        <w:numPr>
+          <w:ilvl w:val="0"/>
+          <w:numId w:val="12"/>
+        </w:numPr>
+        <w:ind w:hanging="360"/>
+        <w:contextualSpacing/>
+        <w:rPr>
+          <w:sz w:val="18"/>
+          <w:szCs w:val="18"/>
+        </w:rPr>
+      </w:pPr>
+      <w:r>
+        <w:rPr>
+          <w:sz w:val="18"/>
+          <w:szCs w:val="18"/>
+        </w:rPr>
+        <w:t>User clicks on “Join Room”</w:t>
+      </w:r>
+    </w:p>
+    <w:p>
+      <w:pPr>
+        <w:numPr>
+          <w:ilvl w:val="0"/>
+          <w:numId w:val="12"/>
+        </w:numPr>
+        <w:ind w:hanging="360"/>
+        <w:contextualSpacing/>
+        <w:rPr>
+          <w:sz w:val="18"/>
+          <w:szCs w:val="18"/>
+        </w:rPr>
+      </w:pPr>
+      <w:r>
+        <w:rPr>
+          <w:sz w:val="18"/>
+          <w:szCs w:val="18"/>
+        </w:rPr>
+        <w:t>System adds new user to room</w:t>
+      </w:r>
+    </w:p>
+    <w:p>
+      <w:pPr>
+        <w:numPr>
+          <w:ilvl w:val="0"/>
+          <w:numId w:val="12"/>
+        </w:numPr>
+        <w:ind w:hanging="360"/>
+        <w:contextualSpacing/>
+        <w:rPr>
+          <w:sz w:val="18"/>
+          <w:szCs w:val="18"/>
+        </w:rPr>
+      </w:pPr>
+      <w:r>
+        <w:rPr>
+          <w:sz w:val="18"/>
+          <w:szCs w:val="18"/>
+        </w:rPr>
+        <w:t>User is greeted with the room screen</w:t>
+      </w:r>
+    </w:p>
+    <w:p>
+      <w:pPr>
+        <w:rPr>
+          <w:sz w:val="18"/>
+          <w:szCs w:val="18"/>
+        </w:rPr>
+      </w:pPr>
+      <w:r>
+        <w:rPr>
+          <w:sz w:val="18"/>
+          <w:szCs w:val="18"/>
+        </w:rPr>
+        <w:t>Extensions:</w:t>
+      </w:r>
+    </w:p>
+    <w:p>
+      <w:pPr>
+        <w:rPr>
+          <w:sz w:val="18"/>
+          <w:szCs w:val="18"/>
+        </w:rPr>
+      </w:pPr>
+      <w:r>
+        <w:rPr>
+          <w:sz w:val="18"/>
+          <w:szCs w:val="18"/>
+        </w:rPr>
+        <w:t xml:space="preserve">      2.   Password is required</w:t>
+      </w:r>
+    </w:p>
+    <w:p>
+      <w:pPr>
+        <w:ind w:firstLine="720"/>
+        <w:rPr>
+          <w:sz w:val="18"/>
+          <w:szCs w:val="18"/>
+        </w:rPr>
+      </w:pPr>
+      <w:r>
+        <w:rPr>
+          <w:sz w:val="18"/>
+          <w:szCs w:val="18"/>
+        </w:rPr>
+        <w:t>1. User enters password</w:t>
+      </w:r>
+    </w:p>
+    <w:p>
+      <w:pPr>
+        <w:ind w:firstLine="720"/>
+        <w:rPr>
+          <w:sz w:val="18"/>
+          <w:szCs w:val="18"/>
+        </w:rPr>
+      </w:pPr>
+      <w:r>
+        <w:rPr>
+          <w:sz w:val="18"/>
+          <w:szCs w:val="18"/>
+        </w:rPr>
+        <w:t>2. System validates password</w:t>
+      </w:r>
+    </w:p>
+    <w:p>
+      <w:pPr>
+        <w:numPr>
+          <w:ilvl w:val="0"/>
+          <w:numId w:val="10"/>
+        </w:numPr>
+        <w:ind w:hanging="360"/>
+        <w:contextualSpacing/>
+        <w:rPr>
+          <w:sz w:val="18"/>
+          <w:szCs w:val="18"/>
+        </w:rPr>
+      </w:pPr>
+      <w:r>
+        <w:rPr>
+          <w:sz w:val="18"/>
+          <w:szCs w:val="18"/>
+        </w:rPr>
+        <w:t>User is notified if password incorrect</w:t>
+      </w:r>
+    </w:p>
+    <w:p>
+      <w:pPr>
+        <w:numPr>
+          <w:ilvl w:val="0"/>
+          <w:numId w:val="13"/>
+        </w:numPr>
+        <w:ind w:hanging="360"/>
+        <w:contextualSpacing/>
+        <w:rPr>
+          <w:sz w:val="18"/>
+          <w:szCs w:val="18"/>
+        </w:rPr>
+      </w:pPr>
+      <w:r>
+        <w:rPr>
+          <w:sz w:val="18"/>
+          <w:szCs w:val="18"/>
+        </w:rPr>
+        <w:t>User is provided with link</w:t>
+      </w:r>
+    </w:p>
+    <w:p>
+      <w:pPr>
+        <w:rPr>
+          <w:sz w:val="18"/>
+          <w:szCs w:val="18"/>
+        </w:rPr>
+      </w:pPr>
+      <w:r>
+        <w:rPr>
+          <w:sz w:val="18"/>
+          <w:szCs w:val="18"/>
+        </w:rPr>
+        <w:tab/>
+        <w:t>1. User clicks link</w:t>
+      </w:r>
+    </w:p>
+    <w:p>
+      <w:pPr>
+        <w:rPr>
+          <w:sz w:val="18"/>
+          <w:szCs w:val="18"/>
+        </w:rPr>
+      </w:pPr>
+      <w:r>
+        <w:rPr>
+          <w:sz w:val="18"/>
+          <w:szCs w:val="18"/>
+        </w:rPr>
+        <w:tab/>
+        <w:t>2. User clicks “Join Room”</w:t>
+      </w:r>
+    </w:p>
+    <w:p>
+      <w:pPr>
+        <w:numPr>
+          <w:ilvl w:val="0"/>
+          <w:numId w:val="9"/>
+        </w:numPr>
+        <w:ind w:hanging="360"/>
+        <w:contextualSpacing/>
+        <w:rPr>
+          <w:sz w:val="18"/>
+          <w:szCs w:val="18"/>
+        </w:rPr>
+      </w:pPr>
+      <w:r>
+        <w:rPr>
+          <w:sz w:val="18"/>
+          <w:szCs w:val="18"/>
+        </w:rPr>
+        <w:t>User prompted with password input</w:t>
+      </w:r>
+    </w:p>
+    <w:p>
+      <w:pPr>
+        <w:numPr>
+          <w:ilvl w:val="0"/>
+          <w:numId w:val="9"/>
+        </w:numPr>
+        <w:ind w:hanging="360"/>
+        <w:contextualSpacing/>
+        <w:rPr>
+          <w:sz w:val="18"/>
+          <w:szCs w:val="18"/>
+        </w:rPr>
+      </w:pPr>
+      <w:r>
+        <w:rPr>
+          <w:sz w:val="18"/>
+          <w:szCs w:val="18"/>
+        </w:rPr>
+        <w:t>User enters password</w:t>
+      </w:r>
+    </w:p>
+    <w:p>
+      <w:pPr>
+        <w:numPr>
+          <w:ilvl w:val="0"/>
+          <w:numId w:val="9"/>
+        </w:numPr>
+        <w:ind w:hanging="360"/>
+        <w:contextualSpacing/>
+        <w:rPr>
+          <w:sz w:val="18"/>
+          <w:szCs w:val="18"/>
+        </w:rPr>
+      </w:pPr>
+      <w:r>
+        <w:rPr>
+          <w:sz w:val="18"/>
+          <w:szCs w:val="18"/>
+        </w:rPr>
+        <w:t>System validates password</w:t>
+      </w:r>
+    </w:p>
+    <w:p>
+      <w:pPr>
+        <w:rPr>
+          <w:sz w:val="18"/>
+          <w:szCs w:val="18"/>
+        </w:rPr>
+      </w:pPr>
+      <w:r>
+        <w:rPr>
+          <w:sz w:val="18"/>
+          <w:szCs w:val="18"/>
+        </w:rPr>
+        <w:tab/>
+        <w:t>3. User successfully joins room</w:t>
+      </w:r>
+    </w:p>
+    <w:p>
+      <w:pPr>
+        <w:rPr>
+          <w:sz w:val="18"/>
+          <w:szCs w:val="18"/>
+        </w:rPr>
+      </w:pPr>
+      <w:r>
+        <w:rPr>
+          <w:sz w:val="18"/>
+          <w:szCs w:val="18"/>
+        </w:rPr>
+        <w:t xml:space="preserve">      4.  User is on room’s blacklist</w:t>
+      </w:r>
+    </w:p>
+    <w:p>
+      <w:pPr>
+        <w:numPr>
+          <w:ilvl w:val="0"/>
+          <w:numId w:val="11"/>
+        </w:numPr>
+        <w:ind w:hanging="360"/>
+        <w:contextualSpacing/>
+        <w:rPr>
+          <w:sz w:val="18"/>
+          <w:szCs w:val="18"/>
+        </w:rPr>
+      </w:pPr>
+      <w:r>
+        <w:rPr>
+          <w:sz w:val="18"/>
+          <w:szCs w:val="18"/>
+        </w:rPr>
+        <w:t xml:space="preserve">User is notified that they </w:t>
+      </w:r>
+      <w:proofErr w:type="spellStart"/>
+      <w:r>
+        <w:rPr>
+          <w:sz w:val="18"/>
+          <w:szCs w:val="18"/>
+        </w:rPr>
+        <w:t>can not</w:t>
+      </w:r>
+      <w:proofErr w:type="spellEnd"/>
+      <w:r>
+        <w:rPr>
+          <w:sz w:val="18"/>
+          <w:szCs w:val="18"/>
+        </w:rPr>
+        <w:t xml:space="preserve"> join the room</w:t>
+      </w:r>
+    </w:p>
+    <w:p>
+      <w:pPr>
+        <w:rPr>
+          <w:sz w:val="18"/>
+          <w:szCs w:val="18"/>
+        </w:rPr>
+      </w:pPr>
+      <w:r>
+        <w:rPr>
+          <w:sz w:val="18"/>
+          <w:szCs w:val="18"/>
+        </w:rPr>
+        <w:t xml:space="preserve">Special Requirements: </w:t>
+      </w:r>
+    </w:p>
+    <w:p>
+      <w:pPr>
+        <w:numPr>
+          <w:ilvl w:val="0"/>
+          <w:numId w:val="5"/>
+        </w:numPr>
+        <w:ind w:hanging="360"/>
+        <w:contextualSpacing/>
+        <w:rPr>
+          <w:sz w:val="18"/>
+          <w:szCs w:val="18"/>
+        </w:rPr>
+      </w:pPr>
+      <w:r>
+        <w:rPr>
+          <w:sz w:val="18"/>
+          <w:szCs w:val="18"/>
+        </w:rPr>
+        <w:t xml:space="preserve">User should be added within 2,000 </w:t>
+      </w:r>
+      <w:proofErr w:type="spellStart"/>
+      <w:r>
+        <w:rPr>
+          <w:sz w:val="18"/>
+          <w:szCs w:val="18"/>
+        </w:rPr>
+        <w:t>ms</w:t>
+      </w:r>
+      <w:proofErr w:type="spellEnd"/>
+    </w:p>
+    <w:p>
+      <w:pPr>
+        <w:rPr>
+          <w:sz w:val="18"/>
+          <w:szCs w:val="18"/>
+        </w:rPr>
+      </w:pPr>
+      <w:r>
+        <w:rPr>
+          <w:sz w:val="18"/>
+          <w:szCs w:val="18"/>
+        </w:rPr>
+        <w:t xml:space="preserve">Technology and Data Variation: </w:t>
+      </w:r>
+    </w:p>
+    <w:p>
+      <w:pPr>
+        <w:pStyle w:val="ListParagraph"/>
+        <w:numPr>
+          <w:ilvl w:val="0"/>
+          <w:numId w:val="8"/>
+        </w:numPr>
+        <w:rPr>
+          <w:sz w:val="18"/>
+          <w:szCs w:val="18"/>
+        </w:rPr>
+      </w:pPr>
+      <w:r>
+        <w:rPr>
+          <w:sz w:val="18"/>
+          <w:szCs w:val="18"/>
+        </w:rPr>
+        <w:t>None</w:t>
+      </w:r>
+    </w:p>
+    <w:p>
+      <w:pPr>
+        <w:rPr>
+          <w:sz w:val="18"/>
+          <w:szCs w:val="18"/>
+        </w:rPr>
+      </w:pPr>
+      <w:r>
+        <w:rPr>
+          <w:sz w:val="18"/>
+          <w:szCs w:val="18"/>
+        </w:rPr>
+        <w:t xml:space="preserve">List Frequency of Occurrence: </w:t>
+      </w:r>
+    </w:p>
+    <w:p>
+      <w:pPr>
+        <w:pStyle w:val="ListParagraph"/>
+        <w:numPr>
+          <w:ilvl w:val="0"/>
+          <w:numId w:val="8"/>
+        </w:numPr>
+        <w:rPr>
+          <w:sz w:val="18"/>
+          <w:szCs w:val="18"/>
+        </w:rPr>
+      </w:pPr>
+      <w:r>
+        <w:rPr>
+          <w:sz w:val="18"/>
+          <w:szCs w:val="18"/>
+        </w:rPr>
+        <w:t>Whenever a user wants to join a room</w:t>
+      </w:r>
+    </w:p>
+    <w:p>
+      <w:pPr>
+        <w:rPr>
+          <w:sz w:val="18"/>
+          <w:szCs w:val="18"/>
+        </w:rPr>
+      </w:pPr>
+    </w:p>
+    <w:p>
+      <w:pPr>
+        <w:rPr>
+          <w:sz w:val="18"/>
+          <w:szCs w:val="18"/>
+        </w:rPr>
+      </w:pPr>
+    </w:p>
+    <w:p>
+      <w:pPr>
+        <w:rPr>
+          <w:sz w:val="18"/>
+          <w:szCs w:val="18"/>
+        </w:rPr>
+      </w:pPr>
+    </w:p>
+    <w:p>
+      <w:pPr>
+        <w:rPr>
+          <w:sz w:val="18"/>
+          <w:szCs w:val="18"/>
+        </w:rPr>
+      </w:pPr>
+    </w:p>
+    <w:p>
+      <w:pPr>
+        <w:rPr>
+          <w:sz w:val="18"/>
+          <w:szCs w:val="18"/>
+        </w:rPr>
+      </w:pPr>
+    </w:p>
+    <w:p>
+      <w:pPr>
+        <w:rPr>
+          <w:sz w:val="18"/>
+          <w:szCs w:val="18"/>
+        </w:rPr>
+      </w:pPr>
+    </w:p>
+    <w:p>
+      <w:pPr>
+        <w:rPr>
+          <w:sz w:val="18"/>
+          <w:szCs w:val="18"/>
+        </w:rPr>
+      </w:pPr>
+    </w:p>
+    <w:p>
+      <w:pPr>
+        <w:rPr>
+          <w:sz w:val="18"/>
+          <w:szCs w:val="18"/>
+        </w:rPr>
+      </w:pPr>
+    </w:p>
+    <w:p>
+      <w:pPr>
+        <w:rPr>
+          <w:sz w:val="18"/>
+          <w:szCs w:val="18"/>
+        </w:rPr>
+      </w:pPr>
+      <w:r>
+        <w:rPr>
+          <w:noProof/>
+          <w:sz w:val="18"/>
+          <w:szCs w:val="18"/>
+        </w:rPr>
+        <w:drawing>
+          <wp:inline distT="0" distB="0" distL="0" distR="0">
+            <wp:extent cx="3886200" cy="3667125"/>
+            <wp:effectExtent l="0" t="0" r="0" b="9525"/>
+            <wp:docPr id="3" name="Picture 3"/>
+            <wp:cNvGraphicFramePr>
+              <a:graphicFrameLocks xmlns:a="http://schemas.openxmlformats.org/drawingml/2006/main" noChangeAspect="1"/>
+            </wp:cNvGraphicFramePr>
+            <a:graphic xmlns:a="http://schemas.openxmlformats.org/drawingml/2006/main">
+              <a:graphicData uri="http://schemas.openxmlformats.org/drawingml/2006/picture">
+                <pic:pic xmlns:pic="http://schemas.openxmlformats.org/drawingml/2006/picture">
+                  <pic:nvPicPr>
+                    <pic:cNvPr id="0" name="Picture 1"/>
+                    <pic:cNvPicPr>
+                      <a:picLocks noChangeAspect="1" noChangeArrowheads="1"/>
+                    </pic:cNvPicPr>
+                  </pic:nvPicPr>
+                  <pic:blipFill>
+                    <a:blip r:embed="rId7">
+                      <a:extLst>
+                        <a:ext uri="{28A0092B-C50C-407E-A947-70E740481C1C}">
+                          <a14:useLocalDpi xmlns:a14="http://schemas.microsoft.com/office/drawing/2010/main" val="0"/>
+                        </a:ext>
+                      </a:extLst>
+                    </a:blip>
+                    <a:srcRect/>
+                    <a:stretch>
+                      <a:fillRect/>
+                    </a:stretch>
+                  </pic:blipFill>
+                  <pic:spPr bwMode="auto">
+                    <a:xfrm>
+                      <a:off x="0" y="0"/>
+                      <a:ext cx="3886200" cy="3667125"/>
+                    </a:xfrm>
+                    <a:prstGeom prst="rect">
+                      <a:avLst/>
+                    </a:prstGeom>
+                    <a:noFill/>
+                    <a:ln>
+                      <a:noFill/>
+                    </a:ln>
+                  </pic:spPr>
+                </pic:pic>
+              </a:graphicData>
+            </a:graphic>
+          </wp:inline>
+        </w:drawing>
+      </w:r>
+    </w:p>
+    <w:p>
+      <w:pPr>
+        <w:spacing w:after="160" w:line="259" w:lineRule="auto"/>
+        <w:rPr>
+          <w:sz w:val="18"/>
+          <w:szCs w:val="18"/>
+        </w:rPr>
+      </w:pPr>
+      <w:r>
+        <w:rPr>
+          <w:sz w:val="18"/>
+          <w:szCs w:val="18"/>
+        </w:rPr>
+        <w:br w:type="page"/>
+      </w:r>
+    </w:p>
+    <w:p>
+      <w:r>
+        <w:rPr>
+          <w:b/>
+        </w:rPr>
+        <w:lastRenderedPageBreak/>
+        <w:t>Use Case 3: Sharing a Room</w:t>
+      </w:r>
+    </w:p>
+    <w:p>
+      <w:r>
+        <w:t xml:space="preserve">Primary Actor: </w:t>
+      </w:r>
+    </w:p>
+    <w:p>
+      <w:pPr>
+        <w:numPr>
+          <w:ilvl w:val="0"/>
+          <w:numId w:val="2"/>
+        </w:numPr>
+        <w:ind w:hanging="360"/>
+        <w:contextualSpacing/>
+      </w:pPr>
+      <w:r>
+        <w:t>User</w:t>
+      </w:r>
+    </w:p>
+    <w:p>
+      <w:r>
+        <w:t xml:space="preserve">Stakeholders and Interests: </w:t>
+      </w:r>
+    </w:p>
+    <w:p>
+      <w:pPr>
+        <w:numPr>
+          <w:ilvl w:val="0"/>
+          <w:numId w:val="4"/>
+        </w:numPr>
+        <w:ind w:hanging="360"/>
+        <w:contextualSpacing/>
+      </w:pPr>
+      <w:r>
+        <w:t>User wanting to share a room</w:t>
+      </w:r>
+    </w:p>
+    <w:p>
+      <w:pPr>
+        <w:numPr>
+          <w:ilvl w:val="0"/>
+          <w:numId w:val="4"/>
+        </w:numPr>
+        <w:ind w:hanging="360"/>
+        <w:contextualSpacing/>
+      </w:pPr>
+      <w:r>
+        <w:t>Other user that is receiving the shared room link</w:t>
+      </w:r>
+    </w:p>
+    <w:p>
+      <w:r>
+        <w:t>Preconditions:</w:t>
+      </w:r>
+    </w:p>
+    <w:p>
+      <w:pPr>
+        <w:numPr>
+          <w:ilvl w:val="0"/>
+          <w:numId w:val="1"/>
+        </w:numPr>
+        <w:ind w:hanging="360"/>
+        <w:contextualSpacing/>
+      </w:pPr>
+      <w:r>
+        <w:t>User is logged in</w:t>
+      </w:r>
+    </w:p>
+    <w:p>
+      <w:pPr>
+        <w:numPr>
+          <w:ilvl w:val="0"/>
+          <w:numId w:val="1"/>
+        </w:numPr>
+        <w:ind w:hanging="360"/>
+        <w:contextualSpacing/>
+      </w:pPr>
+      <w:r>
+        <w:t>User is part of a room</w:t>
+      </w:r>
+    </w:p>
+    <w:p>
+      <w:r>
+        <w:t xml:space="preserve">Success Guarantee: </w:t>
+      </w:r>
+    </w:p>
+    <w:p>
+      <w:pPr>
+        <w:numPr>
+          <w:ilvl w:val="0"/>
+          <w:numId w:val="7"/>
+        </w:numPr>
+        <w:ind w:hanging="360"/>
+        <w:contextualSpacing/>
+      </w:pPr>
+      <w:r>
+        <w:t>Link is generated</w:t>
+      </w:r>
+    </w:p>
+    <w:p>
+      <w:pPr>
+        <w:numPr>
+          <w:ilvl w:val="0"/>
+          <w:numId w:val="7"/>
+        </w:numPr>
+        <w:ind w:hanging="360"/>
+        <w:contextualSpacing/>
+      </w:pPr>
+      <w:r>
+        <w:t>Link is sent out by user through outside messenger</w:t>
+      </w:r>
+    </w:p>
+    <w:p>
+      <w:r>
+        <w:t>Main Success Scenario:</w:t>
+      </w:r>
+    </w:p>
+    <w:p>
+      <w:pPr>
+        <w:numPr>
+          <w:ilvl w:val="0"/>
+          <w:numId w:val="14"/>
+        </w:numPr>
+        <w:ind w:hanging="360"/>
+        <w:contextualSpacing/>
+      </w:pPr>
+      <w:r>
+        <w:t>User clicks on their room</w:t>
+      </w:r>
+    </w:p>
+    <w:p>
+      <w:pPr>
+        <w:numPr>
+          <w:ilvl w:val="0"/>
+          <w:numId w:val="14"/>
+        </w:numPr>
+        <w:ind w:hanging="360"/>
+        <w:contextualSpacing/>
+      </w:pPr>
+      <w:r>
+        <w:t>User clicks “Share Room” button</w:t>
+      </w:r>
+    </w:p>
+    <w:p>
+      <w:pPr>
+        <w:numPr>
+          <w:ilvl w:val="0"/>
+          <w:numId w:val="14"/>
+        </w:numPr>
+        <w:ind w:hanging="360"/>
+        <w:contextualSpacing/>
+      </w:pPr>
+      <w:r>
+        <w:t>System generates a link to the room</w:t>
+      </w:r>
+    </w:p>
+    <w:p>
+      <w:pPr>
+        <w:numPr>
+          <w:ilvl w:val="0"/>
+          <w:numId w:val="14"/>
+        </w:numPr>
+        <w:ind w:hanging="360"/>
+        <w:contextualSpacing/>
+      </w:pPr>
+      <w:r>
+        <w:t>User is prompted with the link</w:t>
+      </w:r>
+    </w:p>
+    <w:p>
+      <w:pPr>
+        <w:numPr>
+          <w:ilvl w:val="0"/>
+          <w:numId w:val="14"/>
+        </w:numPr>
+        <w:ind w:hanging="360"/>
+        <w:contextualSpacing/>
+      </w:pPr>
+      <w:r>
+        <w:t>User sends out link using an outside messenger</w:t>
+      </w:r>
+    </w:p>
+    <w:p>
+      <w:r>
+        <w:t>Extensions: Only user errors</w:t>
+      </w:r>
+    </w:p>
+    <w:p>
+      <w:r>
+        <w:t xml:space="preserve">Special Requirements: </w:t>
+      </w:r>
+    </w:p>
+    <w:p>
+      <w:pPr>
+        <w:numPr>
+          <w:ilvl w:val="0"/>
+          <w:numId w:val="5"/>
+        </w:numPr>
+        <w:ind w:hanging="360"/>
+        <w:contextualSpacing/>
+      </w:pPr>
+      <w:r>
+        <w:t xml:space="preserve">Link should be generated within 2,000 </w:t>
+      </w:r>
+      <w:proofErr w:type="spellStart"/>
+      <w:r>
+        <w:t>ms</w:t>
+      </w:r>
+      <w:proofErr w:type="spellEnd"/>
+    </w:p>
+    <w:p>
+      <w:r>
+        <w:t xml:space="preserve">Technology and Data Variation: </w:t>
+      </w:r>
+    </w:p>
+    <w:p>
+      <w:pPr>
+        <w:pStyle w:val="ListParagraph"/>
+        <w:numPr>
+          <w:ilvl w:val="0"/>
+          <w:numId w:val="8"/>
+        </w:numPr>
+      </w:pPr>
+      <w:r>
+        <w:t>Link is able to be copied and pasted</w:t>
+      </w:r>
+    </w:p>
+    <w:p>
+      <w:r>
+        <w:t xml:space="preserve">List Frequency of Occurrence: </w:t>
+      </w:r>
+    </w:p>
+    <w:p>
+      <w:pPr>
+        <w:pStyle w:val="ListParagraph"/>
+        <w:numPr>
+          <w:ilvl w:val="0"/>
+          <w:numId w:val="8"/>
+        </w:numPr>
+      </w:pPr>
+      <w:r>
+        <w:t>Whenever a user wants to share a room</w:t>
+      </w:r>
+    </w:p>
+    <w:p/>
+    <w:p/>
+    <w:p/>
+    <w:p/>
+    <w:p/>
+    <w:p/>
+    <w:p/>
+    <w:p/>
+    <w:p/>
+    <w:p/>
+    <w:p/>
+    <w:p/>
+    <w:p/>
+    <w:p>
+      <w:r>
+        <w:rPr>
+          <w:noProof/>
+        </w:rPr>
+        <w:drawing>
+          <wp:inline distT="0" distB="0" distL="0" distR="0">
+            <wp:extent cx="3886200" cy="3162300"/>
+            <wp:effectExtent l="0" t="0" r="0" b="0"/>
+            <wp:docPr id="6" name="Picture 6"/>
+            <wp:cNvGraphicFramePr>
+              <a:graphicFrameLocks xmlns:a="http://schemas.openxmlformats.org/drawingml/2006/main" noChangeAspect="1"/>
+            </wp:cNvGraphicFramePr>
+            <a:graphic xmlns:a="http://schemas.openxmlformats.org/drawingml/2006/main">
+              <a:graphicData uri="http://schemas.openxmlformats.org/drawingml/2006/picture">
+                <pic:pic xmlns:pic="http://schemas.openxmlformats.org/drawingml/2006/picture">
+                  <pic:nvPicPr>
+                    <pic:cNvPr id="0" name="Picture 4"/>
+                    <pic:cNvPicPr>
+                      <a:picLocks noChangeAspect="1" noChangeArrowheads="1"/>
+                    </pic:cNvPicPr>
+                  </pic:nvPicPr>
+                  <pic:blipFill>
+                    <a:blip r:embed="rId8">
+                      <a:extLst>
+                        <a:ext uri="{28A0092B-C50C-407E-A947-70E740481C1C}">
+                          <a14:useLocalDpi xmlns:a14="http://schemas.microsoft.com/office/drawing/2010/main" val="0"/>
+                        </a:ext>
+                      </a:extLst>
+                    </a:blip>
+                    <a:srcRect/>
+                    <a:stretch>
+                      <a:fillRect/>
+                    </a:stretch>
+                  </pic:blipFill>
+                  <pic:spPr bwMode="auto">
+                    <a:xfrm>
+                      <a:off x="0" y="0"/>
+                      <a:ext cx="3886200" cy="3162300"/>
+                    </a:xfrm>
+                    <a:prstGeom prst="rect">
+                      <a:avLst/>
+                    </a:prstGeom>
+                    <a:noFill/>
+                    <a:ln>
+                      <a:noFill/>
+                    </a:ln>
+                  </pic:spPr>
+                </pic:pic>
+              </a:graphicData>
+            </a:graphic>
+          </wp:inline>
+        </w:drawing>
+      </w:r>
+    </w:p>
+    <w:p>
+      <w:pPr>
+        <w:spacing w:after="160" w:line="259" w:lineRule="auto"/>
+      </w:pPr>
+      <w:r>
+        <w:br w:type="page"/>
+      </w:r>
+    </w:p>
+    <w:p>
+      <w:r>
+        <w:rPr>
+          <w:b/>
+        </w:rPr>
+        <w:lastRenderedPageBreak/>
+        <w:t>Use Case 4: Kicking someone from a room</w:t>
+      </w:r>
+    </w:p>
+    <w:p>
+      <w:r>
+        <w:t xml:space="preserve">Primary Actor: </w:t>
+      </w:r>
+    </w:p>
+    <w:p>
+      <w:pPr>
+        <w:numPr>
+          <w:ilvl w:val="0"/>
+          <w:numId w:val="2"/>
+        </w:numPr>
+        <w:ind w:hanging="360"/>
+        <w:contextualSpacing/>
+      </w:pPr>
+      <w:r>
+        <w:t>User with Host privileges in room</w:t>
+      </w:r>
+    </w:p>
+    <w:p>
+      <w:r>
+        <w:t xml:space="preserve">Stakeholders and Interests: </w:t>
+      </w:r>
+    </w:p>
+    <w:p>
+      <w:pPr>
+        <w:numPr>
+          <w:ilvl w:val="0"/>
+          <w:numId w:val="4"/>
+        </w:numPr>
+        <w:ind w:hanging="360"/>
+        <w:contextualSpacing/>
+      </w:pPr>
+      <w:r>
+        <w:t>Host wanting a member to be kicked</w:t>
+      </w:r>
+    </w:p>
+    <w:p>
+      <w:r>
+        <w:t>Preconditions:</w:t>
+      </w:r>
+    </w:p>
+    <w:p>
+      <w:pPr>
+        <w:numPr>
+          <w:ilvl w:val="0"/>
+          <w:numId w:val="1"/>
+        </w:numPr>
+        <w:ind w:hanging="360"/>
+        <w:contextualSpacing/>
+      </w:pPr>
+      <w:r>
+        <w:t>User is a host</w:t>
+      </w:r>
+    </w:p>
+    <w:p>
+      <w:pPr>
+        <w:numPr>
+          <w:ilvl w:val="0"/>
+          <w:numId w:val="1"/>
+        </w:numPr>
+        <w:ind w:hanging="360"/>
+        <w:contextualSpacing/>
+      </w:pPr>
+      <w:r>
+        <w:t>User is part of a room</w:t>
+      </w:r>
+    </w:p>
+    <w:p>
+      <w:r>
+        <w:t xml:space="preserve">Success Guarantee: </w:t>
+      </w:r>
+    </w:p>
+    <w:p>
+      <w:pPr>
+        <w:numPr>
+          <w:ilvl w:val="0"/>
+          <w:numId w:val="7"/>
+        </w:numPr>
+        <w:ind w:hanging="360"/>
+        <w:contextualSpacing/>
+      </w:pPr>
+      <w:r>
+        <w:t>User is successfully kicked by host</w:t>
+      </w:r>
+    </w:p>
+    <w:p>
+      <w:r>
+        <w:t>Main Success Scenario:</w:t>
+      </w:r>
+    </w:p>
+    <w:p>
+      <w:pPr>
+        <w:numPr>
+          <w:ilvl w:val="0"/>
+          <w:numId w:val="16"/>
+        </w:numPr>
+        <w:ind w:hanging="360"/>
+        <w:contextualSpacing/>
+      </w:pPr>
+      <w:r>
+        <w:t>Host clicks on desired user</w:t>
+      </w:r>
+    </w:p>
+    <w:p>
+      <w:pPr>
+        <w:numPr>
+          <w:ilvl w:val="0"/>
+          <w:numId w:val="16"/>
+        </w:numPr>
+        <w:ind w:hanging="360"/>
+        <w:contextualSpacing/>
+      </w:pPr>
+      <w:r>
+        <w:t>Prompted with user account</w:t>
+      </w:r>
+    </w:p>
+    <w:p>
+      <w:pPr>
+        <w:numPr>
+          <w:ilvl w:val="0"/>
+          <w:numId w:val="16"/>
+        </w:numPr>
+        <w:ind w:hanging="360"/>
+        <w:contextualSpacing/>
+      </w:pPr>
+      <w:r>
+        <w:t>Clicks “Kick User”</w:t>
+      </w:r>
+    </w:p>
+    <w:p>
+      <w:pPr>
+        <w:numPr>
+          <w:ilvl w:val="0"/>
+          <w:numId w:val="16"/>
+        </w:numPr>
+        <w:ind w:hanging="360"/>
+        <w:contextualSpacing/>
+      </w:pPr>
+      <w:r>
+        <w:t>Prompted with a “Ban” option</w:t>
+      </w:r>
+    </w:p>
+    <w:p>
+      <w:pPr>
+        <w:numPr>
+          <w:ilvl w:val="0"/>
+          <w:numId w:val="16"/>
+        </w:numPr>
+        <w:ind w:hanging="360"/>
+        <w:contextualSpacing/>
+      </w:pPr>
+      <w:r>
+        <w:t>Host clicks the button</w:t>
+      </w:r>
+    </w:p>
+    <w:p>
+      <w:pPr>
+        <w:numPr>
+          <w:ilvl w:val="0"/>
+          <w:numId w:val="16"/>
+        </w:numPr>
+        <w:ind w:hanging="360"/>
+        <w:contextualSpacing/>
+      </w:pPr>
+      <w:r>
+        <w:t>System removes user from room</w:t>
+      </w:r>
+    </w:p>
+    <w:p>
+      <w:pPr>
+        <w:numPr>
+          <w:ilvl w:val="0"/>
+          <w:numId w:val="16"/>
+        </w:numPr>
+        <w:ind w:hanging="360"/>
+        <w:contextualSpacing/>
+      </w:pPr>
+      <w:r>
+        <w:t>System registers user as a ban user</w:t>
+      </w:r>
+    </w:p>
+    <w:p>
+      <w:pPr>
+        <w:numPr>
+          <w:ilvl w:val="0"/>
+          <w:numId w:val="16"/>
+        </w:numPr>
+        <w:ind w:hanging="360"/>
+        <w:contextualSpacing/>
+      </w:pPr>
+      <w:r>
+        <w:t>User is successfully kicked from the room</w:t>
+      </w:r>
+    </w:p>
+    <w:p>
+      <w:r>
+        <w:t>Extensions:</w:t>
+      </w:r>
+    </w:p>
+    <w:p>
+      <w:r>
+        <w:t xml:space="preserve">      6.  Said user has already left the room</w:t>
+      </w:r>
+    </w:p>
+    <w:p>
+      <w:r>
+        <w:tab/>
+        <w:t>a. Host prompted with error message, user not in room</w:t>
+      </w:r>
+    </w:p>
+    <w:p>
+      <w:r>
+        <w:t xml:space="preserve">Special Requirements: </w:t>
+      </w:r>
+    </w:p>
+    <w:p>
+      <w:pPr>
+        <w:numPr>
+          <w:ilvl w:val="0"/>
+          <w:numId w:val="15"/>
+        </w:numPr>
+        <w:ind w:hanging="360"/>
+        <w:contextualSpacing/>
+      </w:pPr>
+      <w:r>
+        <w:t xml:space="preserve">Request should be processed within 2,000 </w:t>
+      </w:r>
+      <w:proofErr w:type="spellStart"/>
+      <w:r>
+        <w:t>ms</w:t>
+      </w:r>
+      <w:proofErr w:type="spellEnd"/>
+    </w:p>
+    <w:p>
+      <w:r>
+        <w:t xml:space="preserve">Technology and Data Variation: </w:t>
+      </w:r>
+    </w:p>
+    <w:p>
+      <w:pPr>
+        <w:pStyle w:val="ListParagraph"/>
+        <w:numPr>
+          <w:ilvl w:val="0"/>
+          <w:numId w:val="8"/>
+        </w:numPr>
+      </w:pPr>
+      <w:r>
+        <w:t>None</w:t>
+      </w:r>
+    </w:p>
+    <w:p>
+      <w:r>
+        <w:t xml:space="preserve">List Frequency of Occurrence: </w:t>
+      </w:r>
+    </w:p>
+    <w:p>
+      <w:pPr>
+        <w:pStyle w:val="ListParagraph"/>
+        <w:numPr>
+          <w:ilvl w:val="0"/>
+          <w:numId w:val="8"/>
+        </w:numPr>
+      </w:pPr>
+      <w:r>
+        <w:t>Whenever a host wants to kick a user from a room</w:t>
+      </w:r>
+    </w:p>
+    <w:p/>
+    <w:p/>
+    <w:p/>
+    <w:p/>
+    <w:p/>
+    <w:p/>
+    <w:p/>
+    <w:p/>
+    <w:p>
+      <w:bookmarkStart w:id="0" w:name="_GoBack"/>
+      <w:bookmarkEnd w:id="0"/>
+    </w:p>
+    <w:p>
+      <w:r>
+        <w:rPr>
+          <w:noProof/>
+        </w:rPr>
+        <w:drawing>
+          <wp:inline distT="0" distB="0" distL="0" distR="0">
+            <wp:extent cx="3886200" cy="3686175"/>
+            <wp:effectExtent l="0" t="0" r="0" b="9525"/>
+            <wp:docPr id="7" name="Picture 7"/>
+            <wp:cNvGraphicFramePr>
+              <a:graphicFrameLocks xmlns:a="http://schemas.openxmlformats.org/drawingml/2006/main" noChangeAspect="1"/>
+            </wp:cNvGraphicFramePr>
+            <a:graphic xmlns:a="http://schemas.openxmlformats.org/drawingml/2006/main">
+              <a:graphicData uri="http://schemas.openxmlformats.org/drawingml/2006/picture">
+                <pic:pic xmlns:pic="http://schemas.openxmlformats.org/drawingml/2006/picture">
+                  <pic:nvPicPr>
+                    <pic:cNvPr id="0" name="Picture 5"/>
+                    <pic:cNvPicPr>
+                      <a:picLocks noChangeAspect="1" noChangeArrowheads="1"/>
+                    </pic:cNvPicPr>
+                  </pic:nvPicPr>
+                  <pic:blipFill>
+                    <a:blip r:embed="rId9">
+                      <a:extLst>
+                        <a:ext uri="{28A0092B-C50C-407E-A947-70E740481C1C}">
+                          <a14:useLocalDpi xmlns:a14="http://schemas.microsoft.com/office/drawing/2010/main" val="0"/>
+                        </a:ext>
+                      </a:extLst>
+                    </a:blip>
+                    <a:srcRect/>
+                    <a:stretch>
+                      <a:fillRect/>
+                    </a:stretch>
+                  </pic:blipFill>
+                  <pic:spPr bwMode="auto">
+                    <a:xfrm>
+                      <a:off x="0" y="0"/>
+                      <a:ext cx="3886200" cy="3686175"/>
+                    </a:xfrm>
+                    <a:prstGeom prst="rect">
+                      <a:avLst/>
+                    </a:prstGeom>
+                    <a:noFill/>
+                    <a:ln>
+                      <a:noFill/>
+                    </a:ln>
+                  </pic:spPr>
+                </pic:pic>
+              </a:graphicData>
+            </a:graphic>
+          </wp:inline>
+        </w:drawing>
+      </w:r>
+    </w:p>
+    <w:p>
+      <w:pPr>
+        <w:rPr>
+          <w:sz w:val="18"/>
+          <w:szCs w:val="18"/>
+        </w:rPr>
+      </w:pPr>
     </w:p>
     <w:sectPr>
       <w:type w:val="continuous"/>
@@ -787,6 +2598,458 @@
     </w:lvl>
   </w:abstractNum>
   <w:abstractNum w:abstractNumId="4" w15:restartNumberingAfterBreak="0">
+    <w:nsid w:val="191F6A38"/>
+    <w:multiLevelType w:val="multilevel"/>
+    <w:tmpl w:val="5DD07A50"/>
+    <w:lvl w:ilvl="0">
+      <w:start w:val="1"/>
+      <w:numFmt w:val="decimal"/>
+      <w:lvlText w:val="%1."/>
+      <w:lvlJc w:val="left"/>
+      <w:pPr>
+        <w:ind w:left="720" w:firstLine="360"/>
+      </w:pPr>
+      <w:rPr>
+        <w:u w:val="none"/>
+      </w:rPr>
+    </w:lvl>
+    <w:lvl w:ilvl="1">
+      <w:start w:val="1"/>
+      <w:numFmt w:val="lowerLetter"/>
+      <w:lvlText w:val="%2."/>
+      <w:lvlJc w:val="left"/>
+      <w:pPr>
+        <w:ind w:left="1440" w:firstLine="1080"/>
+      </w:pPr>
+      <w:rPr>
+        <w:u w:val="none"/>
+      </w:rPr>
+    </w:lvl>
+    <w:lvl w:ilvl="2">
+      <w:start w:val="1"/>
+      <w:numFmt w:val="lowerRoman"/>
+      <w:lvlText w:val="%3."/>
+      <w:lvlJc w:val="right"/>
+      <w:pPr>
+        <w:ind w:left="2160" w:firstLine="1800"/>
+      </w:pPr>
+      <w:rPr>
+        <w:u w:val="none"/>
+      </w:rPr>
+    </w:lvl>
+    <w:lvl w:ilvl="3">
+      <w:start w:val="1"/>
+      <w:numFmt w:val="decimal"/>
+      <w:lvlText w:val="%4."/>
+      <w:lvlJc w:val="left"/>
+      <w:pPr>
+        <w:ind w:left="2880" w:firstLine="2520"/>
+      </w:pPr>
+      <w:rPr>
+        <w:u w:val="none"/>
+      </w:rPr>
+    </w:lvl>
+    <w:lvl w:ilvl="4">
+      <w:start w:val="1"/>
+      <w:numFmt w:val="lowerLetter"/>
+      <w:lvlText w:val="%5."/>
+      <w:lvlJc w:val="left"/>
+      <w:pPr>
+        <w:ind w:left="3600" w:firstLine="3240"/>
+      </w:pPr>
+      <w:rPr>
+        <w:u w:val="none"/>
+      </w:rPr>
+    </w:lvl>
+    <w:lvl w:ilvl="5">
+      <w:start w:val="1"/>
+      <w:numFmt w:val="lowerRoman"/>
+      <w:lvlText w:val="%6."/>
+      <w:lvlJc w:val="right"/>
+      <w:pPr>
+        <w:ind w:left="4320" w:firstLine="3960"/>
+      </w:pPr>
+      <w:rPr>
+        <w:u w:val="none"/>
+      </w:rPr>
+    </w:lvl>
+    <w:lvl w:ilvl="6">
+      <w:start w:val="1"/>
+      <w:numFmt w:val="decimal"/>
+      <w:lvlText w:val="%7."/>
+      <w:lvlJc w:val="left"/>
+      <w:pPr>
+        <w:ind w:left="5040" w:firstLine="4680"/>
+      </w:pPr>
+      <w:rPr>
+        <w:u w:val="none"/>
+      </w:rPr>
+    </w:lvl>
+    <w:lvl w:ilvl="7">
+      <w:start w:val="1"/>
+      <w:numFmt w:val="lowerLetter"/>
+      <w:lvlText w:val="%8."/>
+      <w:lvlJc w:val="left"/>
+      <w:pPr>
+        <w:ind w:left="5760" w:firstLine="5400"/>
+      </w:pPr>
+      <w:rPr>
+        <w:u w:val="none"/>
+      </w:rPr>
+    </w:lvl>
+    <w:lvl w:ilvl="8">
+      <w:start w:val="1"/>
+      <w:numFmt w:val="lowerRoman"/>
+      <w:lvlText w:val="%9."/>
+      <w:lvlJc w:val="right"/>
+      <w:pPr>
+        <w:ind w:left="6480" w:firstLine="6120"/>
+      </w:pPr>
+      <w:rPr>
+        <w:u w:val="none"/>
+      </w:rPr>
+    </w:lvl>
+  </w:abstractNum>
+  <w:abstractNum w:abstractNumId="5" w15:restartNumberingAfterBreak="0">
+    <w:nsid w:val="250B606C"/>
+    <w:multiLevelType w:val="multilevel"/>
+    <w:tmpl w:val="C8F62CDE"/>
+    <w:lvl w:ilvl="0">
+      <w:start w:val="1"/>
+      <w:numFmt w:val="decimal"/>
+      <w:lvlText w:val="%1."/>
+      <w:lvlJc w:val="left"/>
+      <w:pPr>
+        <w:ind w:left="1440" w:firstLine="1080"/>
+      </w:pPr>
+      <w:rPr>
+        <w:u w:val="none"/>
+      </w:rPr>
+    </w:lvl>
+    <w:lvl w:ilvl="1">
+      <w:start w:val="1"/>
+      <w:numFmt w:val="lowerLetter"/>
+      <w:lvlText w:val="%2."/>
+      <w:lvlJc w:val="left"/>
+      <w:pPr>
+        <w:ind w:left="2160" w:firstLine="1800"/>
+      </w:pPr>
+      <w:rPr>
+        <w:u w:val="none"/>
+      </w:rPr>
+    </w:lvl>
+    <w:lvl w:ilvl="2">
+      <w:start w:val="1"/>
+      <w:numFmt w:val="lowerRoman"/>
+      <w:lvlText w:val="%3."/>
+      <w:lvlJc w:val="right"/>
+      <w:pPr>
+        <w:ind w:left="2880" w:firstLine="2520"/>
+      </w:pPr>
+      <w:rPr>
+        <w:u w:val="none"/>
+      </w:rPr>
+    </w:lvl>
+    <w:lvl w:ilvl="3">
+      <w:start w:val="1"/>
+      <w:numFmt w:val="decimal"/>
+      <w:lvlText w:val="%4."/>
+      <w:lvlJc w:val="left"/>
+      <w:pPr>
+        <w:ind w:left="3600" w:firstLine="3240"/>
+      </w:pPr>
+      <w:rPr>
+        <w:u w:val="none"/>
+      </w:rPr>
+    </w:lvl>
+    <w:lvl w:ilvl="4">
+      <w:start w:val="1"/>
+      <w:numFmt w:val="lowerLetter"/>
+      <w:lvlText w:val="%5."/>
+      <w:lvlJc w:val="left"/>
+      <w:pPr>
+        <w:ind w:left="4320" w:firstLine="3960"/>
+      </w:pPr>
+      <w:rPr>
+        <w:u w:val="none"/>
+      </w:rPr>
+    </w:lvl>
+    <w:lvl w:ilvl="5">
+      <w:start w:val="1"/>
+      <w:numFmt w:val="lowerRoman"/>
+      <w:lvlText w:val="%6."/>
+      <w:lvlJc w:val="right"/>
+      <w:pPr>
+        <w:ind w:left="5040" w:firstLine="4680"/>
+      </w:pPr>
+      <w:rPr>
+        <w:u w:val="none"/>
+      </w:rPr>
+    </w:lvl>
+    <w:lvl w:ilvl="6">
+      <w:start w:val="1"/>
+      <w:numFmt w:val="decimal"/>
+      <w:lvlText w:val="%7."/>
+      <w:lvlJc w:val="left"/>
+      <w:pPr>
+        <w:ind w:left="5760" w:firstLine="5400"/>
+      </w:pPr>
+      <w:rPr>
+        <w:u w:val="none"/>
+      </w:rPr>
+    </w:lvl>
+    <w:lvl w:ilvl="7">
+      <w:start w:val="1"/>
+      <w:numFmt w:val="lowerLetter"/>
+      <w:lvlText w:val="%8."/>
+      <w:lvlJc w:val="left"/>
+      <w:pPr>
+        <w:ind w:left="6480" w:firstLine="6120"/>
+      </w:pPr>
+      <w:rPr>
+        <w:u w:val="none"/>
+      </w:rPr>
+    </w:lvl>
+    <w:lvl w:ilvl="8">
+      <w:start w:val="1"/>
+      <w:numFmt w:val="lowerRoman"/>
+      <w:lvlText w:val="%9."/>
+      <w:lvlJc w:val="right"/>
+      <w:pPr>
+        <w:ind w:left="7200" w:firstLine="6840"/>
+      </w:pPr>
+      <w:rPr>
+        <w:u w:val="none"/>
+      </w:rPr>
+    </w:lvl>
+  </w:abstractNum>
+  <w:abstractNum w:abstractNumId="6" w15:restartNumberingAfterBreak="0">
+    <w:nsid w:val="2FDE1CC3"/>
+    <w:multiLevelType w:val="multilevel"/>
+    <w:tmpl w:val="1DDA80D6"/>
+    <w:lvl w:ilvl="0">
+      <w:start w:val="1"/>
+      <w:numFmt w:val="decimal"/>
+      <w:lvlText w:val="%1."/>
+      <w:lvlJc w:val="left"/>
+      <w:pPr>
+        <w:ind w:left="720" w:firstLine="360"/>
+      </w:pPr>
+      <w:rPr>
+        <w:u w:val="none"/>
+      </w:rPr>
+    </w:lvl>
+    <w:lvl w:ilvl="1">
+      <w:start w:val="1"/>
+      <w:numFmt w:val="lowerLetter"/>
+      <w:lvlText w:val="%2."/>
+      <w:lvlJc w:val="left"/>
+      <w:pPr>
+        <w:ind w:left="1440" w:firstLine="1080"/>
+      </w:pPr>
+      <w:rPr>
+        <w:u w:val="none"/>
+      </w:rPr>
+    </w:lvl>
+    <w:lvl w:ilvl="2">
+      <w:start w:val="1"/>
+      <w:numFmt w:val="lowerRoman"/>
+      <w:lvlText w:val="%3."/>
+      <w:lvlJc w:val="right"/>
+      <w:pPr>
+        <w:ind w:left="2160" w:firstLine="1800"/>
+      </w:pPr>
+      <w:rPr>
+        <w:u w:val="none"/>
+      </w:rPr>
+    </w:lvl>
+    <w:lvl w:ilvl="3">
+      <w:start w:val="1"/>
+      <w:numFmt w:val="decimal"/>
+      <w:lvlText w:val="%4."/>
+      <w:lvlJc w:val="left"/>
+      <w:pPr>
+        <w:ind w:left="2880" w:firstLine="2520"/>
+      </w:pPr>
+      <w:rPr>
+        <w:u w:val="none"/>
+      </w:rPr>
+    </w:lvl>
+    <w:lvl w:ilvl="4">
+      <w:start w:val="1"/>
+      <w:numFmt w:val="lowerLetter"/>
+      <w:lvlText w:val="%5."/>
+      <w:lvlJc w:val="left"/>
+      <w:pPr>
+        <w:ind w:left="3600" w:firstLine="3240"/>
+      </w:pPr>
+      <w:rPr>
+        <w:u w:val="none"/>
+      </w:rPr>
+    </w:lvl>
+    <w:lvl w:ilvl="5">
+      <w:start w:val="1"/>
+      <w:numFmt w:val="lowerRoman"/>
+      <w:lvlText w:val="%6."/>
+      <w:lvlJc w:val="right"/>
+      <w:pPr>
+        <w:ind w:left="4320" w:firstLine="3960"/>
+      </w:pPr>
+      <w:rPr>
+        <w:u w:val="none"/>
+      </w:rPr>
+    </w:lvl>
+    <w:lvl w:ilvl="6">
+      <w:start w:val="1"/>
+      <w:numFmt w:val="decimal"/>
+      <w:lvlText w:val="%7."/>
+      <w:lvlJc w:val="left"/>
+      <w:pPr>
+        <w:ind w:left="5040" w:firstLine="4680"/>
+      </w:pPr>
+      <w:rPr>
+        <w:u w:val="none"/>
+      </w:rPr>
+    </w:lvl>
+    <w:lvl w:ilvl="7">
+      <w:start w:val="1"/>
+      <w:numFmt w:val="lowerLetter"/>
+      <w:lvlText w:val="%8."/>
+      <w:lvlJc w:val="left"/>
+      <w:pPr>
+        <w:ind w:left="5760" w:firstLine="5400"/>
+      </w:pPr>
+      <w:rPr>
+        <w:u w:val="none"/>
+      </w:rPr>
+    </w:lvl>
+    <w:lvl w:ilvl="8">
+      <w:start w:val="1"/>
+      <w:numFmt w:val="lowerRoman"/>
+      <w:lvlText w:val="%9."/>
+      <w:lvlJc w:val="right"/>
+      <w:pPr>
+        <w:ind w:left="6480" w:firstLine="6120"/>
+      </w:pPr>
+      <w:rPr>
+        <w:u w:val="none"/>
+      </w:rPr>
+    </w:lvl>
+  </w:abstractNum>
+  <w:abstractNum w:abstractNumId="7" w15:restartNumberingAfterBreak="0">
+    <w:nsid w:val="32D4296B"/>
+    <w:multiLevelType w:val="multilevel"/>
+    <w:tmpl w:val="33BC0718"/>
+    <w:lvl w:ilvl="0">
+      <w:start w:val="1"/>
+      <w:numFmt w:val="decimal"/>
+      <w:lvlText w:val="%1."/>
+      <w:lvlJc w:val="left"/>
+      <w:pPr>
+        <w:ind w:left="720" w:firstLine="360"/>
+      </w:pPr>
+      <w:rPr>
+        <w:u w:val="none"/>
+      </w:rPr>
+    </w:lvl>
+    <w:lvl w:ilvl="1">
+      <w:start w:val="1"/>
+      <w:numFmt w:val="lowerLetter"/>
+      <w:lvlText w:val="%2."/>
+      <w:lvlJc w:val="left"/>
+      <w:pPr>
+        <w:ind w:left="1440" w:firstLine="1080"/>
+      </w:pPr>
+      <w:rPr>
+        <w:u w:val="none"/>
+      </w:rPr>
+    </w:lvl>
+    <w:lvl w:ilvl="2">
+      <w:start w:val="1"/>
+      <w:numFmt w:val="lowerRoman"/>
+      <w:lvlText w:val="%3."/>
+      <w:lvlJc w:val="right"/>
+      <w:pPr>
+        <w:ind w:left="2160" w:firstLine="1800"/>
+      </w:pPr>
+      <w:rPr>
+        <w:u w:val="none"/>
+      </w:rPr>
+    </w:lvl>
+    <w:lvl w:ilvl="3">
+      <w:start w:val="1"/>
+      <w:numFmt w:val="decimal"/>
+      <w:lvlText w:val="%4."/>
+      <w:lvlJc w:val="left"/>
+      <w:pPr>
+        <w:ind w:left="2880" w:firstLine="2520"/>
+      </w:pPr>
+      <w:rPr>
+        <w:u w:val="none"/>
+      </w:rPr>
+    </w:lvl>
+    <w:lvl w:ilvl="4">
+      <w:start w:val="1"/>
+      <w:numFmt w:val="lowerLetter"/>
+      <w:lvlText w:val="%5."/>
+      <w:lvlJc w:val="left"/>
+      <w:pPr>
+        <w:ind w:left="3600" w:firstLine="3240"/>
+      </w:pPr>
+      <w:rPr>
+        <w:u w:val="none"/>
+      </w:rPr>
+    </w:lvl>
+    <w:lvl w:ilvl="5">
+      <w:start w:val="1"/>
+      <w:numFmt w:val="lowerRoman"/>
+      <w:lvlText w:val="%6."/>
+      <w:lvlJc w:val="right"/>
+      <w:pPr>
+        <w:ind w:left="4320" w:firstLine="3960"/>
+      </w:pPr>
+      <w:rPr>
+        <w:u w:val="none"/>
+      </w:rPr>
+    </w:lvl>
+    <w:lvl w:ilvl="6">
+      <w:start w:val="1"/>
+      <w:numFmt w:val="decimal"/>
+      <w:lvlText w:val="%7."/>
+      <w:lvlJc w:val="left"/>
+      <w:pPr>
+        <w:ind w:left="5040" w:firstLine="4680"/>
+      </w:pPr>
+      <w:rPr>
+        <w:u w:val="none"/>
+      </w:rPr>
+    </w:lvl>
+    <w:lvl w:ilvl="7">
+      <w:start w:val="1"/>
+      <w:numFmt w:val="lowerLetter"/>
+      <w:lvlText w:val="%8."/>
+      <w:lvlJc w:val="left"/>
+      <w:pPr>
+        <w:ind w:left="5760" w:firstLine="5400"/>
+      </w:pPr>
+      <w:rPr>
+        <w:u w:val="none"/>
+      </w:rPr>
+    </w:lvl>
+    <w:lvl w:ilvl="8">
+      <w:start w:val="1"/>
+      <w:numFmt w:val="lowerRoman"/>
+      <w:lvlText w:val="%9."/>
+      <w:lvlJc w:val="right"/>
+      <w:pPr>
+        <w:ind w:left="6480" w:firstLine="6120"/>
+      </w:pPr>
+      <w:rPr>
+        <w:u w:val="none"/>
+      </w:rPr>
+    </w:lvl>
+  </w:abstractNum>
+  <w:abstractNum w:abstractNumId="8" w15:restartNumberingAfterBreak="0">
     <w:nsid w:val="47363785"/>
     <w:multiLevelType w:val="multilevel"/>
     <w:tmpl w:val="5E985850"/>
@@ -899,7 +3162,120 @@
       </w:rPr>
     </w:lvl>
   </w:abstractNum>
-  <w:abstractNum w:abstractNumId="5" w15:restartNumberingAfterBreak="0">
+  <w:abstractNum w:abstractNumId="9" w15:restartNumberingAfterBreak="0">
+    <w:nsid w:val="49614E79"/>
+    <w:multiLevelType w:val="multilevel"/>
+    <w:tmpl w:val="735AA9A4"/>
+    <w:lvl w:ilvl="0">
+      <w:start w:val="1"/>
+      <w:numFmt w:val="decimal"/>
+      <w:lvlText w:val="%1."/>
+      <w:lvlJc w:val="left"/>
+      <w:pPr>
+        <w:ind w:left="720" w:firstLine="360"/>
+      </w:pPr>
+      <w:rPr>
+        <w:u w:val="none"/>
+      </w:rPr>
+    </w:lvl>
+    <w:lvl w:ilvl="1">
+      <w:start w:val="1"/>
+      <w:numFmt w:val="lowerLetter"/>
+      <w:lvlText w:val="%2."/>
+      <w:lvlJc w:val="left"/>
+      <w:pPr>
+        <w:ind w:left="1440" w:firstLine="1080"/>
+      </w:pPr>
+      <w:rPr>
+        <w:u w:val="none"/>
+      </w:rPr>
+    </w:lvl>
+    <w:lvl w:ilvl="2">
+      <w:start w:val="1"/>
+      <w:numFmt w:val="lowerRoman"/>
+      <w:lvlText w:val="%3."/>
+      <w:lvlJc w:val="right"/>
+      <w:pPr>
+        <w:ind w:left="2160" w:firstLine="1800"/>
+      </w:pPr>
+      <w:rPr>
+        <w:u w:val="none"/>
+      </w:rPr>
+    </w:lvl>
+    <w:lvl w:ilvl="3">
+      <w:start w:val="1"/>
+      <w:numFmt w:val="decimal"/>
+      <w:lvlText w:val="%4."/>
+      <w:lvlJc w:val="left"/>
+      <w:pPr>
+        <w:ind w:left="2880" w:firstLine="2520"/>
+      </w:pPr>
+      <w:rPr>
+        <w:u w:val="none"/>
+      </w:rPr>
+    </w:lvl>
+    <w:lvl w:ilvl="4">
+      <w:start w:val="1"/>
+      <w:numFmt w:val="lowerLetter"/>
+      <w:lvlText w:val="%5."/>
+      <w:lvlJc w:val="left"/>
+      <w:pPr>
+        <w:ind w:left="3600" w:firstLine="3240"/>
+      </w:pPr>
+      <w:rPr>
+        <w:u w:val="none"/>
+      </w:rPr>
+    </w:lvl>
+    <w:lvl w:ilvl="5">
+      <w:start w:val="1"/>
+      <w:numFmt w:val="lowerRoman"/>
+      <w:lvlText w:val="%6."/>
+      <w:lvlJc w:val="right"/>
+      <w:pPr>
+        <w:ind w:left="4320" w:firstLine="3960"/>
+      </w:pPr>
+      <w:rPr>
+        <w:u w:val="none"/>
+      </w:rPr>
+    </w:lvl>
+    <w:lvl w:ilvl="6">
+      <w:start w:val="1"/>
+      <w:numFmt w:val="decimal"/>
+      <w:lvlText w:val="%7."/>
+      <w:lvlJc w:val="left"/>
+      <w:pPr>
+        <w:ind w:left="5040" w:firstLine="4680"/>
+      </w:pPr>
+      <w:rPr>
+        <w:u w:val="none"/>
+      </w:rPr>
+    </w:lvl>
+    <w:lvl w:ilvl="7">
+      <w:start w:val="1"/>
+      <w:numFmt w:val="lowerLetter"/>
+      <w:lvlText w:val="%8."/>
+      <w:lvlJc w:val="left"/>
+      <w:pPr>
+        <w:ind w:left="5760" w:firstLine="5400"/>
+      </w:pPr>
+      <w:rPr>
+        <w:u w:val="none"/>
+      </w:rPr>
+    </w:lvl>
+    <w:lvl w:ilvl="8">
+      <w:start w:val="1"/>
+      <w:numFmt w:val="lowerRoman"/>
+      <w:lvlText w:val="%9."/>
+      <w:lvlJc w:val="right"/>
+      <w:pPr>
+        <w:ind w:left="6480" w:firstLine="6120"/>
+      </w:pPr>
+      <w:rPr>
+        <w:u w:val="none"/>
+      </w:rPr>
+    </w:lvl>
+  </w:abstractNum>
+  <w:abstractNum w:abstractNumId="10" w15:restartNumberingAfterBreak="0">
     <w:nsid w:val="53D42A83"/>
     <w:multiLevelType w:val="multilevel"/>
     <w:tmpl w:val="38B29856"/>
@@ -1012,7 +3388,7 @@
       </w:rPr>
     </w:lvl>
   </w:abstractNum>
-  <w:abstractNum w:abstractNumId="6" w15:restartNumberingAfterBreak="0">
+  <w:abstractNum w:abstractNumId="11" w15:restartNumberingAfterBreak="0">
     <w:nsid w:val="5D960844"/>
     <w:multiLevelType w:val="multilevel"/>
     <w:tmpl w:val="781A1418"/>
@@ -1125,7 +3501,233 @@
       </w:rPr>
     </w:lvl>
   </w:abstractNum>
-  <w:abstractNum w:abstractNumId="7" w15:restartNumberingAfterBreak="0">
+  <w:abstractNum w:abstractNumId="12" w15:restartNumberingAfterBreak="0">
+    <w:nsid w:val="5DA24854"/>
+    <w:multiLevelType w:val="multilevel"/>
+    <w:tmpl w:val="2AF6A1C2"/>
+    <w:lvl w:ilvl="0">
+      <w:start w:val="1"/>
+      <w:numFmt w:val="decimal"/>
+      <w:lvlText w:val="%1."/>
+      <w:lvlJc w:val="left"/>
+      <w:pPr>
+        <w:ind w:left="1440" w:firstLine="1080"/>
+      </w:pPr>
+      <w:rPr>
+        <w:u w:val="none"/>
+      </w:rPr>
+    </w:lvl>
+    <w:lvl w:ilvl="1">
+      <w:start w:val="1"/>
+      <w:numFmt w:val="lowerLetter"/>
+      <w:lvlText w:val="%2."/>
+      <w:lvlJc w:val="left"/>
+      <w:pPr>
+        <w:ind w:left="2160" w:firstLine="1800"/>
+      </w:pPr>
+      <w:rPr>
+        <w:u w:val="none"/>
+      </w:rPr>
+    </w:lvl>
+    <w:lvl w:ilvl="2">
+      <w:start w:val="1"/>
+      <w:numFmt w:val="lowerRoman"/>
+      <w:lvlText w:val="%3."/>
+      <w:lvlJc w:val="right"/>
+      <w:pPr>
+        <w:ind w:left="2880" w:firstLine="2520"/>
+      </w:pPr>
+      <w:rPr>
+        <w:u w:val="none"/>
+      </w:rPr>
+    </w:lvl>
+    <w:lvl w:ilvl="3">
+      <w:start w:val="1"/>
+      <w:numFmt w:val="decimal"/>
+      <w:lvlText w:val="%4."/>
+      <w:lvlJc w:val="left"/>
+      <w:pPr>
+        <w:ind w:left="3600" w:firstLine="3240"/>
+      </w:pPr>
+      <w:rPr>
+        <w:u w:val="none"/>
+      </w:rPr>
+    </w:lvl>
+    <w:lvl w:ilvl="4">
+      <w:start w:val="1"/>
+      <w:numFmt w:val="lowerLetter"/>
+      <w:lvlText w:val="%5."/>
+      <w:lvlJc w:val="left"/>
+      <w:pPr>
+        <w:ind w:left="4320" w:firstLine="3960"/>
+      </w:pPr>
+      <w:rPr>
+        <w:u w:val="none"/>
+      </w:rPr>
+    </w:lvl>
+    <w:lvl w:ilvl="5">
+      <w:start w:val="1"/>
+      <w:numFmt w:val="lowerRoman"/>
+      <w:lvlText w:val="%6."/>
+      <w:lvlJc w:val="right"/>
+      <w:pPr>
+        <w:ind w:left="5040" w:firstLine="4680"/>
+      </w:pPr>
+      <w:rPr>
+        <w:u w:val="none"/>
+      </w:rPr>
+    </w:lvl>
+    <w:lvl w:ilvl="6">
+      <w:start w:val="1"/>
+      <w:numFmt w:val="decimal"/>
+      <w:lvlText w:val="%7."/>
+      <w:lvlJc w:val="left"/>
+      <w:pPr>
+        <w:ind w:left="5760" w:firstLine="5400"/>
+      </w:pPr>
+      <w:rPr>
+        <w:u w:val="none"/>
+      </w:rPr>
+    </w:lvl>
+    <w:lvl w:ilvl="7">
+      <w:start w:val="1"/>
+      <w:numFmt w:val="lowerLetter"/>
+      <w:lvlText w:val="%8."/>
+      <w:lvlJc w:val="left"/>
+      <w:pPr>
+        <w:ind w:left="6480" w:firstLine="6120"/>
+      </w:pPr>
+      <w:rPr>
+        <w:u w:val="none"/>
+      </w:rPr>
+    </w:lvl>
+    <w:lvl w:ilvl="8">
+      <w:start w:val="1"/>
+      <w:numFmt w:val="lowerRoman"/>
+      <w:lvlText w:val="%9."/>
+      <w:lvlJc w:val="right"/>
+      <w:pPr>
+        <w:ind w:left="7200" w:firstLine="6840"/>
+      </w:pPr>
+      <w:rPr>
+        <w:u w:val="none"/>
+      </w:rPr>
+    </w:lvl>
+  </w:abstractNum>
+  <w:abstractNum w:abstractNumId="13" w15:restartNumberingAfterBreak="0">
+    <w:nsid w:val="6D744677"/>
+    <w:multiLevelType w:val="multilevel"/>
+    <w:tmpl w:val="0A244828"/>
+    <w:lvl w:ilvl="0">
+      <w:start w:val="1"/>
+      <w:numFmt w:val="decimal"/>
+      <w:lvlText w:val="%1."/>
+      <w:lvlJc w:val="left"/>
+      <w:pPr>
+        <w:ind w:left="1440" w:firstLine="1080"/>
+      </w:pPr>
+      <w:rPr>
+        <w:u w:val="none"/>
+      </w:rPr>
+    </w:lvl>
+    <w:lvl w:ilvl="1">
+      <w:start w:val="1"/>
+      <w:numFmt w:val="lowerLetter"/>
+      <w:lvlText w:val="%2."/>
+      <w:lvlJc w:val="left"/>
+      <w:pPr>
+        <w:ind w:left="2160" w:firstLine="1800"/>
+      </w:pPr>
+      <w:rPr>
+        <w:u w:val="none"/>
+      </w:rPr>
+    </w:lvl>
+    <w:lvl w:ilvl="2">
+      <w:start w:val="1"/>
+      <w:numFmt w:val="lowerRoman"/>
+      <w:lvlText w:val="%3."/>
+      <w:lvlJc w:val="right"/>
+      <w:pPr>
+        <w:ind w:left="2880" w:firstLine="2520"/>
+      </w:pPr>
+      <w:rPr>
+        <w:u w:val="none"/>
+      </w:rPr>
+    </w:lvl>
+    <w:lvl w:ilvl="3">
+      <w:start w:val="1"/>
+      <w:numFmt w:val="decimal"/>
+      <w:lvlText w:val="%4."/>
+      <w:lvlJc w:val="left"/>
+      <w:pPr>
+        <w:ind w:left="3600" w:firstLine="3240"/>
+      </w:pPr>
+      <w:rPr>
+        <w:u w:val="none"/>
+      </w:rPr>
+    </w:lvl>
+    <w:lvl w:ilvl="4">
+      <w:start w:val="1"/>
+      <w:numFmt w:val="lowerLetter"/>
+      <w:lvlText w:val="%5."/>
+      <w:lvlJc w:val="left"/>
+      <w:pPr>
+        <w:ind w:left="4320" w:firstLine="3960"/>
+      </w:pPr>
+      <w:rPr>
+        <w:u w:val="none"/>
+      </w:rPr>
+    </w:lvl>
+    <w:lvl w:ilvl="5">
+      <w:start w:val="1"/>
+      <w:numFmt w:val="lowerRoman"/>
+      <w:lvlText w:val="%6."/>
+      <w:lvlJc w:val="right"/>
+      <w:pPr>
+        <w:ind w:left="5040" w:firstLine="4680"/>
+      </w:pPr>
+      <w:rPr>
+        <w:u w:val="none"/>
+      </w:rPr>
+    </w:lvl>
+    <w:lvl w:ilvl="6">
+      <w:start w:val="1"/>
+      <w:numFmt w:val="decimal"/>
+      <w:lvlText w:val="%7."/>
+      <w:lvlJc w:val="left"/>
+      <w:pPr>
+        <w:ind w:left="5760" w:firstLine="5400"/>
+      </w:pPr>
+      <w:rPr>
+        <w:u w:val="none"/>
+      </w:rPr>
+    </w:lvl>
+    <w:lvl w:ilvl="7">
+      <w:start w:val="1"/>
+      <w:numFmt w:val="lowerLetter"/>
+      <w:lvlText w:val="%8."/>
+      <w:lvlJc w:val="left"/>
+      <w:pPr>
+        <w:ind w:left="6480" w:firstLine="6120"/>
+      </w:pPr>
+      <w:rPr>
+        <w:u w:val="none"/>
+      </w:rPr>
+    </w:lvl>
+    <w:lvl w:ilvl="8">
+      <w:start w:val="1"/>
+      <w:numFmt w:val="lowerRoman"/>
+      <w:lvlText w:val="%9."/>
+      <w:lvlJc w:val="right"/>
+      <w:pPr>
+        <w:ind w:left="7200" w:firstLine="6840"/>
+      </w:pPr>
+      <w:rPr>
+        <w:u w:val="none"/>
+      </w:rPr>
+    </w:lvl>
+  </w:abstractNum>
+  <w:abstractNum w:abstractNumId="14" w15:restartNumberingAfterBreak="0">
     <w:nsid w:val="736112C4"/>
     <w:multiLevelType w:val="multilevel"/>
     <w:tmpl w:val="26A83CC2"/>
@@ -1238,8 +3840,121 @@
       </w:rPr>
     </w:lvl>
   </w:abstractNum>
+  <w:abstractNum w:abstractNumId="15" w15:restartNumberingAfterBreak="0">
+    <w:nsid w:val="79A50F90"/>
+    <w:multiLevelType w:val="multilevel"/>
+    <w:tmpl w:val="68BA39D6"/>
+    <w:lvl w:ilvl="0">
+      <w:start w:val="1"/>
+      <w:numFmt w:val="decimal"/>
+      <w:lvlText w:val="%1."/>
+      <w:lvlJc w:val="left"/>
+      <w:pPr>
+        <w:ind w:left="720" w:firstLine="360"/>
+      </w:pPr>
+      <w:rPr>
+        <w:u w:val="none"/>
+      </w:rPr>
+    </w:lvl>
+    <w:lvl w:ilvl="1">
+      <w:start w:val="1"/>
+      <w:numFmt w:val="lowerLetter"/>
+      <w:lvlText w:val="%2."/>
+      <w:lvlJc w:val="left"/>
+      <w:pPr>
+        <w:ind w:left="1440" w:firstLine="1080"/>
+      </w:pPr>
+      <w:rPr>
+        <w:u w:val="none"/>
+      </w:rPr>
+    </w:lvl>
+    <w:lvl w:ilvl="2">
+      <w:start w:val="1"/>
+      <w:numFmt w:val="lowerRoman"/>
+      <w:lvlText w:val="%3."/>
+      <w:lvlJc w:val="right"/>
+      <w:pPr>
+        <w:ind w:left="2160" w:firstLine="1800"/>
+      </w:pPr>
+      <w:rPr>
+        <w:u w:val="none"/>
+      </w:rPr>
+    </w:lvl>
+    <w:lvl w:ilvl="3">
+      <w:start w:val="1"/>
+      <w:numFmt w:val="decimal"/>
+      <w:lvlText w:val="%4."/>
+      <w:lvlJc w:val="left"/>
+      <w:pPr>
+        <w:ind w:left="2880" w:firstLine="2520"/>
+      </w:pPr>
+      <w:rPr>
+        <w:u w:val="none"/>
+      </w:rPr>
+    </w:lvl>
+    <w:lvl w:ilvl="4">
+      <w:start w:val="1"/>
+      <w:numFmt w:val="lowerLetter"/>
+      <w:lvlText w:val="%5."/>
+      <w:lvlJc w:val="left"/>
+      <w:pPr>
+        <w:ind w:left="3600" w:firstLine="3240"/>
+      </w:pPr>
+      <w:rPr>
+        <w:u w:val="none"/>
+      </w:rPr>
+    </w:lvl>
+    <w:lvl w:ilvl="5">
+      <w:start w:val="1"/>
+      <w:numFmt w:val="lowerRoman"/>
+      <w:lvlText w:val="%6."/>
+      <w:lvlJc w:val="right"/>
+      <w:pPr>
+        <w:ind w:left="4320" w:firstLine="3960"/>
+      </w:pPr>
+      <w:rPr>
+        <w:u w:val="none"/>
+      </w:rPr>
+    </w:lvl>
+    <w:lvl w:ilvl="6">
+      <w:start w:val="1"/>
+      <w:numFmt w:val="decimal"/>
+      <w:lvlText w:val="%7."/>
+      <w:lvlJc w:val="left"/>
+      <w:pPr>
+        <w:ind w:left="5040" w:firstLine="4680"/>
+      </w:pPr>
+      <w:rPr>
+        <w:u w:val="none"/>
+      </w:rPr>
+    </w:lvl>
+    <w:lvl w:ilvl="7">
+      <w:start w:val="1"/>
+      <w:numFmt w:val="lowerLetter"/>
+      <w:lvlText w:val="%8."/>
+      <w:lvlJc w:val="left"/>
+      <w:pPr>
+        <w:ind w:left="5760" w:firstLine="5400"/>
+      </w:pPr>
+      <w:rPr>
+        <w:u w:val="none"/>
+      </w:rPr>
+    </w:lvl>
+    <w:lvl w:ilvl="8">
+      <w:start w:val="1"/>
+      <w:numFmt w:val="lowerRoman"/>
+      <w:lvlText w:val="%9."/>
+      <w:lvlJc w:val="right"/>
+      <w:pPr>
+        <w:ind w:left="6480" w:firstLine="6120"/>
+      </w:pPr>
+      <w:rPr>
+        <w:u w:val="none"/>
+      </w:rPr>
+    </w:lvl>
+  </w:abstractNum>
   <w:num w:numId="1">
-    <w:abstractNumId w:val="4"/>
+    <w:abstractNumId w:val="8"/>
   </w:num>
   <w:num w:numId="2">
     <w:abstractNumId w:val="1"/>
@@ -1248,19 +3963,43 @@
     <w:abstractNumId w:val="0"/>
   </w:num>
   <w:num w:numId="4">
-    <w:abstractNumId w:val="6"/>
+    <w:abstractNumId w:val="11"/>
   </w:num>
   <w:num w:numId="5">
     <w:abstractNumId w:val="2"/>
   </w:num>
   <w:num w:numId="6">
-    <w:abstractNumId w:val="5"/>
+    <w:abstractNumId w:val="10"/>
   </w:num>
   <w:num w:numId="7">
-    <w:abstractNumId w:val="7"/>
+    <w:abstractNumId w:val="14"/>
   </w:num>
   <w:num w:numId="8">
     <w:abstractNumId w:val="3"/>
+  </w:num>
+  <w:num w:numId="9">
+    <w:abstractNumId w:val="5"/>
+  </w:num>
+  <w:num w:numId="10">
+    <w:abstractNumId w:val="12"/>
+  </w:num>
+  <w:num w:numId="11">
+    <w:abstractNumId w:val="13"/>
+  </w:num>
+  <w:num w:numId="12">
+    <w:abstractNumId w:val="15"/>
+  </w:num>
+  <w:num w:numId="13">
+    <w:abstractNumId w:val="6"/>
+  </w:num>
+  <w:num w:numId="14">
+    <w:abstractNumId w:val="7"/>
+  </w:num>
+  <w:num w:numId="15">
+    <w:abstractNumId w:val="9"/>
+  </w:num>
+  <w:num w:numId="16">
+    <w:abstractNumId w:val="4"/>
   </w:num>
 </w:numbering>
 </file>
@@ -1966,4 +4705,16 @@
     </a:ext>
   </a:extLst>
 </a:theme>
+</file>
+
+<file path=customXml/item1.xml><?xml version="1.0" encoding="utf-8"?>
+<b:Sources xmlns:b="http://schemas.openxmlformats.org/officeDocument/2006/bibliography" xmlns="http://schemas.openxmlformats.org/officeDocument/2006/bibliography" SelectedStyle="\APASixthEditionOfficeOnline.xsl" StyleName="APA" Version="6"/>
+</file>
+
+<file path=customXml/itemProps1.xml><?xml version="1.0" encoding="utf-8"?>
+<ds:datastoreItem xmlns:ds="http://schemas.openxmlformats.org/officeDocument/2006/customXml" ds:itemID="{85801672-10FE-4769-B416-37A4C08B636A}">
+  <ds:schemaRefs>
+    <ds:schemaRef ds:uri="http://schemas.openxmlformats.org/officeDocument/2006/bibliography"/>
+  </ds:schemaRefs>
+</ds:datastoreItem>
 </file>
</xml_diff>